<commit_message>
fix the Error 8/10/20
</commit_message>
<xml_diff>
--- a/World Docement/template v4.docx
+++ b/World Docement/template v4.docx
@@ -825,16 +825,6 @@
               </w:rPr>
               <w:t>}}</w:t>
             </w:r>
-            <w:r>
-              <w:rPr>
-                <w:rFonts w:cs="AL-Mohanad Bold"/>
-                <w:b/>
-                <w:bCs/>
-                <w:sz w:val="24"/>
-                <w:szCs w:val="24"/>
-              </w:rPr>
-              <w:t xml:space="preserve"> </w:t>
-            </w:r>
             <w:bookmarkEnd w:id="0"/>
           </w:p>
         </w:tc>
@@ -853,18 +843,30 @@
             </w:pPr>
             <w:r>
               <w:rPr>
-                <w:rFonts w:cs="AL-Mohanad Bold" w:hint="cs"/>
-                <w:sz w:val="24"/>
-                <w:szCs w:val="24"/>
-                <w:rtl/>
-              </w:rPr>
-              <w:t>المذكرة المقدمة من كلية</w:t>
-            </w:r>
-            <w:r>
-              <w:rPr>
-                <w:rFonts w:cs="AL-Mohanad Bold"/>
-                <w:sz w:val="24"/>
-                <w:szCs w:val="24"/>
+                <w:rFonts w:cs="AL-Mohanad Bold"/>
+                <w:sz w:val="24"/>
+                <w:szCs w:val="24"/>
+                <w:highlight w:val="green"/>
+                <w:rtl/>
+              </w:rPr>
+              <w:t>المذكرة المقدمة من</w:t>
+            </w:r>
+            <w:r>
+              <w:rPr>
+                <w:rFonts w:cs="AL-Mohanad Bold" w:hint="cs"/>
+                <w:sz w:val="24"/>
+                <w:szCs w:val="24"/>
+                <w:highlight w:val="green"/>
+                <w:rtl/>
+              </w:rPr>
+              <w:t xml:space="preserve"> كلية</w:t>
+            </w:r>
+            <w:r>
+              <w:rPr>
+                <w:rFonts w:cs="AL-Mohanad Bold" w:hint="cs"/>
+                <w:sz w:val="24"/>
+                <w:szCs w:val="24"/>
+                <w:rtl/>
               </w:rPr>
               <w:t xml:space="preserve"> </w:t>
             </w:r>
@@ -932,95 +934,64 @@
                 <w:highlight w:val="red"/>
                 <w:rtl/>
               </w:rPr>
-              <w:t xml:space="preserve">الرقم </w:t>
-            </w:r>
-            <w:r>
-              <w:rPr>
-                <w:rFonts w:cs="AL-Mohanad Bold"/>
-                <w:sz w:val="24"/>
-                <w:szCs w:val="24"/>
-                <w:highlight w:val="red"/>
-                <w:rtl/>
-              </w:rPr>
-              <w:fldChar w:fldCharType="begin"/>
-            </w:r>
-            <w:r>
-              <w:rPr>
-                <w:rFonts w:cs="AL-Mohanad Bold"/>
-                <w:sz w:val="24"/>
-                <w:szCs w:val="24"/>
-                <w:highlight w:val="red"/>
-                <w:rtl/>
-              </w:rPr>
-              <w:instrText xml:space="preserve"> </w:instrText>
-            </w:r>
-            <w:r>
-              <w:rPr>
-                <w:rFonts w:cs="AL-Mohanad Bold" w:hint="cs"/>
-                <w:sz w:val="24"/>
-                <w:szCs w:val="24"/>
-                <w:highlight w:val="red"/>
-              </w:rPr>
-              <w:instrText>MERGEFIELD</w:instrText>
-            </w:r>
-            <w:r>
-              <w:rPr>
-                <w:rFonts w:cs="AL-Mohanad Bold" w:hint="cs"/>
-                <w:sz w:val="24"/>
-                <w:szCs w:val="24"/>
-                <w:highlight w:val="red"/>
-                <w:rtl/>
-              </w:rPr>
-              <w:instrText xml:space="preserve"> رقم_المعاملة</w:instrText>
-            </w:r>
-            <w:r>
-              <w:rPr>
-                <w:rFonts w:cs="AL-Mohanad Bold"/>
-                <w:sz w:val="24"/>
-                <w:szCs w:val="24"/>
-                <w:highlight w:val="red"/>
-                <w:rtl/>
-              </w:rPr>
-              <w:instrText xml:space="preserve"> </w:instrText>
-            </w:r>
-            <w:r>
-              <w:rPr>
-                <w:rFonts w:cs="AL-Mohanad Bold"/>
-                <w:sz w:val="24"/>
-                <w:szCs w:val="24"/>
-                <w:highlight w:val="red"/>
-                <w:rtl/>
-              </w:rPr>
-              <w:fldChar w:fldCharType="separate"/>
-            </w:r>
-            <w:r>
-              <w:rPr>
-                <w:rFonts w:cs="AL-Mohanad Bold"/>
-                <w:noProof/>
-                <w:sz w:val="24"/>
-                <w:szCs w:val="24"/>
-                <w:highlight w:val="red"/>
-              </w:rPr>
-              <w:t>412-16-36</w:t>
-            </w:r>
-            <w:r>
-              <w:rPr>
-                <w:rFonts w:cs="AL-Mohanad Bold"/>
-                <w:sz w:val="24"/>
-                <w:szCs w:val="24"/>
-                <w:highlight w:val="red"/>
-                <w:rtl/>
-              </w:rPr>
-              <w:fldChar w:fldCharType="end"/>
-            </w:r>
-            <w:r>
-              <w:rPr>
-                <w:rFonts w:cs="AL-Mohanad Bold" w:hint="cs"/>
-                <w:sz w:val="24"/>
-                <w:szCs w:val="24"/>
-                <w:rtl/>
-              </w:rPr>
-              <w:t xml:space="preserve"> والتاريخ</w:t>
+              <w:t>الرقم 1212</w:t>
+            </w:r>
+            <w:r>
+              <w:rPr>
+                <w:rFonts w:cs="AL-Mohanad Bold" w:hint="cs"/>
+                <w:sz w:val="24"/>
+                <w:szCs w:val="24"/>
+                <w:rtl/>
+              </w:rPr>
+              <w:t xml:space="preserve"> والتاريخ </w:t>
+            </w:r>
+            <w:r>
+              <w:rPr>
+                <w:rFonts w:cs="AL-Mohanad Bold"/>
+                <w:sz w:val="24"/>
+                <w:szCs w:val="24"/>
+                <w:rtl/>
+              </w:rPr>
+              <w:t>{{</w:t>
+            </w:r>
+            <w:proofErr w:type="spellStart"/>
+            <w:r>
+              <w:rPr>
+                <w:rFonts w:cs="AL-Mohanad Bold"/>
+                <w:sz w:val="24"/>
+                <w:szCs w:val="24"/>
+              </w:rPr>
+              <w:t>i</w:t>
+            </w:r>
+            <w:proofErr w:type="spellEnd"/>
+            <w:r>
+              <w:rPr>
+                <w:rFonts w:cs="AL-Mohanad Bold" w:hint="cs"/>
+                <w:sz w:val="24"/>
+                <w:szCs w:val="24"/>
+                <w:rtl/>
+              </w:rPr>
+              <w:t>.</w:t>
+            </w:r>
+            <w:proofErr w:type="spellStart"/>
+            <w:r>
+              <w:rPr>
+                <w:rFonts w:cs="AL-Mohanad Bold" w:hint="cs"/>
+                <w:sz w:val="24"/>
+                <w:szCs w:val="24"/>
+                <w:rtl/>
+              </w:rPr>
+              <w:t>تاريخالكلية</w:t>
+            </w:r>
+            <w:proofErr w:type="spellEnd"/>
+            <w:r>
+              <w:rPr>
+                <w:rFonts w:cs="AL-Mohanad Bold"/>
+                <w:sz w:val="24"/>
+                <w:szCs w:val="24"/>
+                <w:rtl/>
+              </w:rPr>
+              <w:t>}}</w:t>
             </w:r>
             <w:r>
               <w:rPr>
@@ -1032,6 +1003,15 @@
             </w:r>
             <w:r>
               <w:rPr>
+                <w:rFonts w:cs="AL-Mohanad Bold" w:hint="cs"/>
+                <w:sz w:val="24"/>
+                <w:szCs w:val="24"/>
+                <w:rtl/>
+              </w:rPr>
+              <w:t xml:space="preserve">هـ بطلب الموافقة على خطة البحث المقدمة من الطالب في قسم </w:t>
+            </w:r>
+            <w:r>
+              <w:rPr>
                 <w:rFonts w:cs="AL-Mohanad Bold"/>
                 <w:sz w:val="24"/>
                 <w:szCs w:val="24"/>
@@ -1056,6 +1036,52 @@
                 <w:szCs w:val="24"/>
                 <w:rtl/>
               </w:rPr>
+              <w:t>.القسم</w:t>
+            </w:r>
+            <w:r>
+              <w:rPr>
+                <w:rFonts w:cs="AL-Mohanad Bold"/>
+                <w:sz w:val="24"/>
+                <w:szCs w:val="24"/>
+                <w:rtl/>
+              </w:rPr>
+              <w:t>}}</w:t>
+            </w:r>
+            <w:r>
+              <w:rPr>
+                <w:rFonts w:cs="AL-Mohanad Bold" w:hint="cs"/>
+                <w:sz w:val="24"/>
+                <w:szCs w:val="24"/>
+                <w:rtl/>
+              </w:rPr>
+              <w:t xml:space="preserve"> / </w:t>
+            </w:r>
+            <w:r>
+              <w:rPr>
+                <w:rFonts w:cs="AL-Mohanad Bold"/>
+                <w:sz w:val="24"/>
+                <w:szCs w:val="24"/>
+                <w:rtl/>
+              </w:rPr>
+              <w:t>{{</w:t>
+            </w:r>
+            <w:proofErr w:type="spellStart"/>
+            <w:r>
+              <w:rPr>
+                <w:rFonts w:cs="AL-Mohanad Bold"/>
+                <w:sz w:val="24"/>
+                <w:szCs w:val="24"/>
+              </w:rPr>
+              <w:t>i</w:t>
+            </w:r>
+            <w:proofErr w:type="spellEnd"/>
+            <w:r>
+              <w:rPr>
+                <w:rFonts w:cs="AL-Mohanad Bold" w:hint="cs"/>
+                <w:sz w:val="24"/>
+                <w:szCs w:val="24"/>
+                <w:rtl/>
+              </w:rPr>
               <w:t>.</w:t>
             </w:r>
             <w:proofErr w:type="spellStart"/>
@@ -1066,7 +1092,7 @@
                 <w:szCs w:val="24"/>
                 <w:rtl/>
               </w:rPr>
-              <w:t>تاريخالكلية</w:t>
+              <w:t>اسمالطالب</w:t>
             </w:r>
             <w:proofErr w:type="spellEnd"/>
             <w:r>
@@ -1093,7 +1119,15 @@
                 <w:szCs w:val="24"/>
                 <w:rtl/>
               </w:rPr>
-              <w:t xml:space="preserve">هـ بطلب الموفقة على تكوين لجنة الحكم على رسالة </w:t>
+              <w:t>، ذي الرقم الجامعي (</w:t>
+            </w:r>
+            <w:r>
+              <w:rPr>
+                <w:rFonts w:cs="AL-Mohanad Bold"/>
+                <w:sz w:val="24"/>
+                <w:szCs w:val="24"/>
+              </w:rPr>
+              <w:t xml:space="preserve"> </w:t>
             </w:r>
             <w:r>
               <w:rPr>
@@ -1121,8 +1155,19 @@
                 <w:szCs w:val="24"/>
                 <w:rtl/>
               </w:rPr>
-              <w:t>.البرنامج</w:t>
-            </w:r>
+              <w:t>.</w:t>
+            </w:r>
+            <w:proofErr w:type="spellStart"/>
+            <w:r>
+              <w:rPr>
+                <w:rFonts w:cs="AL-Mohanad Bold" w:hint="cs"/>
+                <w:sz w:val="24"/>
+                <w:szCs w:val="24"/>
+                <w:rtl/>
+              </w:rPr>
+              <w:t>رقمالطالب</w:t>
+            </w:r>
+            <w:proofErr w:type="spellEnd"/>
             <w:r>
               <w:rPr>
                 <w:rFonts w:cs="AL-Mohanad Bold"/>
@@ -1139,6 +1184,52 @@
                 <w:szCs w:val="24"/>
               </w:rPr>
               <w:t xml:space="preserve"> </w:t>
+            </w:r>
+            <w:r>
+              <w:rPr>
+                <w:rFonts w:cs="AL-Mohanad Bold" w:hint="cs"/>
+                <w:sz w:val="24"/>
+                <w:szCs w:val="24"/>
+                <w:rtl/>
+              </w:rPr>
+              <w:t xml:space="preserve">) لمرحلة </w:t>
+            </w:r>
+            <w:r>
+              <w:rPr>
+                <w:rFonts w:ascii="Arabic Typesetting" w:hAnsi="Arabic Typesetting" w:cs="AL-Mohanad Bold"/>
+                <w:sz w:val="24"/>
+                <w:szCs w:val="24"/>
+                <w:rtl/>
+              </w:rPr>
+              <w:t>{{</w:t>
+            </w:r>
+            <w:proofErr w:type="spellStart"/>
+            <w:r>
+              <w:rPr>
+                <w:rFonts w:cs="AL-Mohanad Bold"/>
+                <w:sz w:val="24"/>
+                <w:szCs w:val="24"/>
+              </w:rPr>
+              <w:t>i</w:t>
+            </w:r>
+            <w:proofErr w:type="spellEnd"/>
+            <w:r>
+              <w:rPr>
+                <w:rFonts w:ascii="Arabic Typesetting" w:hAnsi="Arabic Typesetting" w:cs="AL-Mohanad Bold" w:hint="cs"/>
+                <w:sz w:val="24"/>
+                <w:szCs w:val="24"/>
+                <w:rtl/>
+              </w:rPr>
+              <w:t>.</w:t>
+            </w:r>
+            <w:r>
+              <w:rPr>
+                <w:rFonts w:ascii="Arabic Typesetting" w:hAnsi="Arabic Typesetting" w:cs="AL-Mohanad Bold"/>
+                <w:sz w:val="24"/>
+                <w:szCs w:val="24"/>
+                <w:rtl/>
+              </w:rPr>
+              <w:t xml:space="preserve">التعليم}} </w:t>
             </w:r>
             <w:r>
               <w:rPr>
@@ -1221,19 +1312,48 @@
                 <w:szCs w:val="24"/>
                 <w:rtl/>
               </w:rPr>
-              <w:t>) للطالب في قسم</w:t>
-            </w:r>
-            <w:r>
-              <w:rPr>
-                <w:rFonts w:cs="AL-Mohanad Bold"/>
-                <w:sz w:val="24"/>
-                <w:szCs w:val="24"/>
+              <w:t>)</w:t>
+            </w:r>
+            <w:r>
+              <w:rPr>
+                <w:rFonts w:cs="AL-Mohanad Bold" w:hint="cs"/>
+                <w:b/>
+                <w:bCs/>
+                <w:sz w:val="24"/>
+                <w:szCs w:val="24"/>
+                <w:rtl/>
               </w:rPr>
               <w:t xml:space="preserve"> </w:t>
             </w:r>
             <w:r>
               <w:rPr>
-                <w:rFonts w:cs="AL-Mohanad Bold"/>
+                <w:rFonts w:cs="AL-Mohanad Bold" w:hint="cs"/>
+                <w:sz w:val="24"/>
+                <w:szCs w:val="24"/>
+                <w:rtl/>
+              </w:rPr>
+              <w:t>وإسناد الإشراف عليها لسعادة الدكتور/</w:t>
+            </w:r>
+            <w:r>
+              <w:rPr>
+                <w:rFonts w:cs="AL-Mohanad Bold"/>
+                <w:sz w:val="24"/>
+                <w:szCs w:val="24"/>
+              </w:rPr>
+              <w:t xml:space="preserve"> </w:t>
+            </w:r>
+            <w:r>
+              <w:rPr>
+                <w:rFonts w:cs="AL-Mohanad Bold" w:hint="cs"/>
+                <w:sz w:val="24"/>
+                <w:szCs w:val="24"/>
+                <w:rtl/>
+              </w:rPr>
+              <w:t xml:space="preserve"> </w:t>
+            </w:r>
+            <w:r>
+              <w:rPr>
+                <w:rFonts w:ascii="Arabic Typesetting" w:hAnsi="Arabic Typesetting" w:cs="AL-Mohanad Bold"/>
                 <w:sz w:val="24"/>
                 <w:szCs w:val="24"/>
                 <w:rtl/>
@@ -1243,7 +1363,7 @@
             <w:proofErr w:type="spellStart"/>
             <w:r>
               <w:rPr>
-                <w:rFonts w:cs="AL-Mohanad Bold"/>
+                <w:rFonts w:cstheme="minorHAnsi"/>
                 <w:sz w:val="24"/>
                 <w:szCs w:val="24"/>
               </w:rPr>
@@ -1252,6 +1372,120 @@
             <w:proofErr w:type="spellEnd"/>
             <w:r>
               <w:rPr>
+                <w:rFonts w:ascii="Arabic Typesetting" w:hAnsi="Arabic Typesetting" w:cs="AL-Mohanad Bold"/>
+                <w:sz w:val="24"/>
+                <w:szCs w:val="24"/>
+                <w:rtl/>
+              </w:rPr>
+              <w:t>.</w:t>
+            </w:r>
+            <w:proofErr w:type="spellStart"/>
+            <w:r>
+              <w:rPr>
+                <w:rFonts w:ascii="Arabic Typesetting" w:hAnsi="Arabic Typesetting" w:cs="AL-Mohanad Bold"/>
+                <w:sz w:val="24"/>
+                <w:szCs w:val="24"/>
+                <w:rtl/>
+              </w:rPr>
+              <w:t>اسمالمشرف</w:t>
+            </w:r>
+            <w:proofErr w:type="spellEnd"/>
+            <w:r>
+              <w:rPr>
+                <w:rFonts w:ascii="Arabic Typesetting" w:hAnsi="Arabic Typesetting" w:cs="AL-Mohanad Bold"/>
+                <w:sz w:val="24"/>
+                <w:szCs w:val="24"/>
+                <w:rtl/>
+              </w:rPr>
+              <w:t>}}</w:t>
+            </w:r>
+            <w:r>
+              <w:rPr>
+                <w:rFonts w:cs="AL-Mohanad Bold" w:hint="cs"/>
+                <w:sz w:val="24"/>
+                <w:szCs w:val="24"/>
+                <w:rtl/>
+              </w:rPr>
+              <w:t xml:space="preserve"> ، </w:t>
+            </w:r>
+            <w:r>
+              <w:rPr>
+                <w:rFonts w:ascii="Arabic Typesetting" w:hAnsi="Arabic Typesetting" w:cs="AL-Mohanad Bold"/>
+                <w:sz w:val="24"/>
+                <w:szCs w:val="24"/>
+                <w:rtl/>
+              </w:rPr>
+              <w:t>{{</w:t>
+            </w:r>
+            <w:proofErr w:type="spellStart"/>
+            <w:r>
+              <w:rPr>
+                <w:rFonts w:cstheme="minorHAnsi"/>
+                <w:sz w:val="24"/>
+                <w:szCs w:val="24"/>
+              </w:rPr>
+              <w:t>i</w:t>
+            </w:r>
+            <w:proofErr w:type="spellEnd"/>
+            <w:r>
+              <w:rPr>
+                <w:rFonts w:ascii="Arabic Typesetting" w:hAnsi="Arabic Typesetting" w:cs="AL-Mohanad Bold"/>
+                <w:sz w:val="24"/>
+                <w:szCs w:val="24"/>
+                <w:rtl/>
+              </w:rPr>
+              <w:t>.</w:t>
+            </w:r>
+            <w:proofErr w:type="spellStart"/>
+            <w:r>
+              <w:rPr>
+                <w:rFonts w:ascii="Arabic Typesetting" w:hAnsi="Arabic Typesetting" w:cs="AL-Mohanad Bold"/>
+                <w:sz w:val="24"/>
+                <w:szCs w:val="24"/>
+                <w:rtl/>
+              </w:rPr>
+              <w:t>تعليمالمشرف</w:t>
+            </w:r>
+            <w:proofErr w:type="spellEnd"/>
+            <w:r>
+              <w:rPr>
+                <w:rFonts w:ascii="Arabic Typesetting" w:hAnsi="Arabic Typesetting" w:cs="AL-Mohanad Bold"/>
+                <w:sz w:val="24"/>
+                <w:szCs w:val="24"/>
+                <w:rtl/>
+              </w:rPr>
+              <w:t xml:space="preserve">}} </w:t>
+            </w:r>
+            <w:r>
+              <w:rPr>
+                <w:rFonts w:cs="AL-Mohanad Bold" w:hint="cs"/>
+                <w:sz w:val="24"/>
+                <w:szCs w:val="24"/>
+                <w:rtl/>
+              </w:rPr>
+              <w:t xml:space="preserve">بقسم </w:t>
+            </w:r>
+            <w:r>
+              <w:rPr>
+                <w:rFonts w:cs="AL-Mohanad Bold"/>
+                <w:sz w:val="24"/>
+                <w:szCs w:val="24"/>
+                <w:rtl/>
+              </w:rPr>
+              <w:t>{{</w:t>
+            </w:r>
+            <w:proofErr w:type="spellStart"/>
+            <w:r>
+              <w:rPr>
+                <w:rFonts w:cs="AL-Mohanad Bold"/>
+                <w:sz w:val="24"/>
+                <w:szCs w:val="24"/>
+              </w:rPr>
+              <w:t>i</w:t>
+            </w:r>
+            <w:proofErr w:type="spellEnd"/>
+            <w:r>
+              <w:rPr>
                 <w:rFonts w:cs="AL-Mohanad Bold" w:hint="cs"/>
                 <w:sz w:val="24"/>
                 <w:szCs w:val="24"/>
@@ -1270,28 +1504,12 @@
             </w:r>
             <w:r>
               <w:rPr>
-                <w:rFonts w:cs="AL-Mohanad Bold"/>
-                <w:sz w:val="24"/>
-                <w:szCs w:val="24"/>
-              </w:rPr>
-              <w:t xml:space="preserve"> </w:t>
-            </w:r>
-            <w:r>
-              <w:rPr>
-                <w:rFonts w:cs="AL-Mohanad Bold" w:hint="cs"/>
-                <w:sz w:val="24"/>
-                <w:szCs w:val="24"/>
-                <w:rtl/>
-              </w:rPr>
-              <w:t xml:space="preserve"> </w:t>
-            </w:r>
-            <w:r>
-              <w:rPr>
-                <w:rFonts w:cs="AL-Mohanad Bold"/>
-                <w:sz w:val="24"/>
-                <w:szCs w:val="24"/>
-              </w:rPr>
-              <w:t xml:space="preserve"> / </w:t>
+                <w:rFonts w:cs="AL-Mohanad Bold" w:hint="cs"/>
+                <w:sz w:val="24"/>
+                <w:szCs w:val="24"/>
+                <w:rtl/>
+              </w:rPr>
+              <w:t xml:space="preserve"> ، بكلية </w:t>
             </w:r>
             <w:r>
               <w:rPr>
@@ -1319,134 +1537,25 @@
                 <w:szCs w:val="24"/>
                 <w:rtl/>
               </w:rPr>
+              <w:t>.الكلية</w:t>
+            </w:r>
+            <w:r>
+              <w:rPr>
+                <w:rFonts w:cs="AL-Mohanad Bold"/>
+                <w:sz w:val="24"/>
+                <w:szCs w:val="24"/>
+                <w:rtl/>
+              </w:rPr>
+              <w:t>}}</w:t>
+            </w:r>
+            <w:r>
+              <w:rPr>
+                <w:rFonts w:cs="AL-Mohanad Bold" w:hint="cs"/>
+                <w:sz w:val="24"/>
+                <w:szCs w:val="24"/>
+                <w:rtl/>
+              </w:rPr>
               <w:t>.</w:t>
-            </w:r>
-            <w:proofErr w:type="spellStart"/>
-            <w:r>
-              <w:rPr>
-                <w:rFonts w:cs="AL-Mohanad Bold" w:hint="cs"/>
-                <w:sz w:val="24"/>
-                <w:szCs w:val="24"/>
-                <w:rtl/>
-              </w:rPr>
-              <w:t>اسمالطالب</w:t>
-            </w:r>
-            <w:proofErr w:type="spellEnd"/>
-            <w:r>
-              <w:rPr>
-                <w:rFonts w:cs="AL-Mohanad Bold"/>
-                <w:sz w:val="24"/>
-                <w:szCs w:val="24"/>
-                <w:rtl/>
-              </w:rPr>
-              <w:t>}}</w:t>
-            </w:r>
-            <w:r>
-              <w:rPr>
-                <w:rFonts w:cs="AL-Mohanad Bold"/>
-                <w:sz w:val="24"/>
-                <w:szCs w:val="24"/>
-              </w:rPr>
-              <w:t xml:space="preserve"> </w:t>
-            </w:r>
-            <w:r>
-              <w:rPr>
-                <w:rFonts w:cs="AL-Mohanad Bold" w:hint="cs"/>
-                <w:sz w:val="24"/>
-                <w:szCs w:val="24"/>
-                <w:rtl/>
-              </w:rPr>
-              <w:t xml:space="preserve">، ذي الرقم الجامعي </w:t>
-            </w:r>
-            <w:r>
-              <w:rPr>
-                <w:rFonts w:cs="AL-Mohanad Bold"/>
-                <w:sz w:val="24"/>
-                <w:szCs w:val="24"/>
-              </w:rPr>
-              <w:t xml:space="preserve"> </w:t>
-            </w:r>
-            <w:r>
-              <w:rPr>
-                <w:rFonts w:cs="AL-Mohanad Bold" w:hint="cs"/>
-                <w:sz w:val="24"/>
-                <w:szCs w:val="24"/>
-                <w:rtl/>
-              </w:rPr>
-              <w:t>(</w:t>
-            </w:r>
-            <w:r>
-              <w:rPr>
-                <w:rFonts w:cs="AL-Mohanad Bold"/>
-                <w:sz w:val="24"/>
-                <w:szCs w:val="24"/>
-              </w:rPr>
-              <w:t xml:space="preserve"> </w:t>
-            </w:r>
-            <w:r>
-              <w:rPr>
-                <w:rFonts w:cs="AL-Mohanad Bold"/>
-                <w:sz w:val="24"/>
-                <w:szCs w:val="24"/>
-                <w:rtl/>
-              </w:rPr>
-              <w:t>{{</w:t>
-            </w:r>
-            <w:proofErr w:type="spellStart"/>
-            <w:r>
-              <w:rPr>
-                <w:rFonts w:cs="AL-Mohanad Bold"/>
-                <w:sz w:val="24"/>
-                <w:szCs w:val="24"/>
-              </w:rPr>
-              <w:t>i</w:t>
-            </w:r>
-            <w:proofErr w:type="spellEnd"/>
-            <w:r>
-              <w:rPr>
-                <w:rFonts w:cs="AL-Mohanad Bold" w:hint="cs"/>
-                <w:sz w:val="24"/>
-                <w:szCs w:val="24"/>
-                <w:rtl/>
-              </w:rPr>
-              <w:t>.</w:t>
-            </w:r>
-            <w:proofErr w:type="spellStart"/>
-            <w:r>
-              <w:rPr>
-                <w:rFonts w:cs="AL-Mohanad Bold" w:hint="cs"/>
-                <w:sz w:val="24"/>
-                <w:szCs w:val="24"/>
-                <w:rtl/>
-              </w:rPr>
-              <w:t>رقمالطالب</w:t>
-            </w:r>
-            <w:proofErr w:type="spellEnd"/>
-            <w:r>
-              <w:rPr>
-                <w:rFonts w:cs="AL-Mohanad Bold"/>
-                <w:sz w:val="24"/>
-                <w:szCs w:val="24"/>
-                <w:rtl/>
-              </w:rPr>
-              <w:t>}}</w:t>
-            </w:r>
-            <w:r>
-              <w:rPr>
-                <w:rFonts w:cs="AL-Mohanad Bold"/>
-                <w:sz w:val="24"/>
-                <w:szCs w:val="24"/>
-              </w:rPr>
-              <w:t xml:space="preserve"> </w:t>
-            </w:r>
-            <w:r>
-              <w:rPr>
-                <w:rFonts w:cs="AL-Mohanad Bold" w:hint="cs"/>
-                <w:sz w:val="24"/>
-                <w:szCs w:val="24"/>
-                <w:rtl/>
-              </w:rPr>
-              <w:t>).</w:t>
             </w:r>
           </w:p>
         </w:tc>
@@ -1645,21 +1754,21 @@
             </w:pPr>
             <w:r>
               <w:rPr>
-                <w:rFonts w:cs="AL-Mohanad Bold"/>
-                <w:sz w:val="24"/>
-                <w:szCs w:val="24"/>
-                <w:rtl/>
-              </w:rPr>
-              <w:t>المذكرة المقدمة من</w:t>
-            </w:r>
-            <w:r>
-              <w:rPr>
-                <w:rFonts w:cs="AL-Mohanad Bold" w:hint="cs"/>
-                <w:sz w:val="24"/>
-                <w:szCs w:val="24"/>
-                <w:rtl/>
-              </w:rPr>
-              <w:t xml:space="preserve"> كلية </w:t>
+                <w:rFonts w:cs="AL-Mohanad Bold" w:hint="cs"/>
+                <w:sz w:val="24"/>
+                <w:szCs w:val="24"/>
+                <w:highlight w:val="cyan"/>
+                <w:rtl/>
+              </w:rPr>
+              <w:t>المذكرة المقدمة من كلية</w:t>
+            </w:r>
+            <w:r>
+              <w:rPr>
+                <w:rFonts w:cs="AL-Mohanad Bold"/>
+                <w:sz w:val="24"/>
+                <w:szCs w:val="24"/>
+              </w:rPr>
+              <w:t xml:space="preserve"> </w:t>
             </w:r>
             <w:r>
               <w:rPr>
@@ -1725,16 +1834,103 @@
                 <w:highlight w:val="red"/>
                 <w:rtl/>
               </w:rPr>
-              <w:t>الرقم 1212</w:t>
-            </w:r>
-            <w:r>
-              <w:rPr>
-                <w:rFonts w:cs="AL-Mohanad Bold" w:hint="cs"/>
-                <w:sz w:val="24"/>
-                <w:szCs w:val="24"/>
-                <w:rtl/>
-              </w:rPr>
-              <w:t xml:space="preserve"> والتاريخ </w:t>
+              <w:t xml:space="preserve">الرقم </w:t>
+            </w:r>
+            <w:r>
+              <w:rPr>
+                <w:rFonts w:cs="AL-Mohanad Bold"/>
+                <w:sz w:val="24"/>
+                <w:szCs w:val="24"/>
+                <w:highlight w:val="red"/>
+                <w:rtl/>
+              </w:rPr>
+              <w:fldChar w:fldCharType="begin"/>
+            </w:r>
+            <w:r>
+              <w:rPr>
+                <w:rFonts w:cs="AL-Mohanad Bold"/>
+                <w:sz w:val="24"/>
+                <w:szCs w:val="24"/>
+                <w:highlight w:val="red"/>
+                <w:rtl/>
+              </w:rPr>
+              <w:instrText xml:space="preserve"> </w:instrText>
+            </w:r>
+            <w:r>
+              <w:rPr>
+                <w:rFonts w:cs="AL-Mohanad Bold" w:hint="cs"/>
+                <w:sz w:val="24"/>
+                <w:szCs w:val="24"/>
+                <w:highlight w:val="red"/>
+              </w:rPr>
+              <w:instrText>MERGEFIELD</w:instrText>
+            </w:r>
+            <w:r>
+              <w:rPr>
+                <w:rFonts w:cs="AL-Mohanad Bold" w:hint="cs"/>
+                <w:sz w:val="24"/>
+                <w:szCs w:val="24"/>
+                <w:highlight w:val="red"/>
+                <w:rtl/>
+              </w:rPr>
+              <w:instrText xml:space="preserve"> رقم_المعاملة</w:instrText>
+            </w:r>
+            <w:r>
+              <w:rPr>
+                <w:rFonts w:cs="AL-Mohanad Bold"/>
+                <w:sz w:val="24"/>
+                <w:szCs w:val="24"/>
+                <w:highlight w:val="red"/>
+                <w:rtl/>
+              </w:rPr>
+              <w:instrText xml:space="preserve"> </w:instrText>
+            </w:r>
+            <w:r>
+              <w:rPr>
+                <w:rFonts w:cs="AL-Mohanad Bold"/>
+                <w:sz w:val="24"/>
+                <w:szCs w:val="24"/>
+                <w:highlight w:val="red"/>
+                <w:rtl/>
+              </w:rPr>
+              <w:fldChar w:fldCharType="separate"/>
+            </w:r>
+            <w:r>
+              <w:rPr>
+                <w:rFonts w:cs="AL-Mohanad Bold"/>
+                <w:noProof/>
+                <w:sz w:val="24"/>
+                <w:szCs w:val="24"/>
+                <w:highlight w:val="red"/>
+              </w:rPr>
+              <w:t>412-16-36</w:t>
+            </w:r>
+            <w:r>
+              <w:rPr>
+                <w:rFonts w:cs="AL-Mohanad Bold"/>
+                <w:sz w:val="24"/>
+                <w:szCs w:val="24"/>
+                <w:highlight w:val="red"/>
+                <w:rtl/>
+              </w:rPr>
+              <w:fldChar w:fldCharType="end"/>
+            </w:r>
+            <w:r>
+              <w:rPr>
+                <w:rFonts w:cs="AL-Mohanad Bold" w:hint="cs"/>
+                <w:sz w:val="24"/>
+                <w:szCs w:val="24"/>
+                <w:rtl/>
+              </w:rPr>
+              <w:t xml:space="preserve"> والتاريخ</w:t>
+            </w:r>
+            <w:r>
+              <w:rPr>
+                <w:rFonts w:cs="AL-Mohanad Bold"/>
+                <w:sz w:val="24"/>
+                <w:szCs w:val="24"/>
+              </w:rPr>
+              <w:t xml:space="preserve"> </w:t>
             </w:r>
             <w:r>
               <w:rPr>
@@ -1799,7 +1995,7 @@
                 <w:szCs w:val="24"/>
                 <w:rtl/>
               </w:rPr>
-              <w:t xml:space="preserve">هـ بطلب الموافقة على خطة البحث المقدمة من الطالب في قسم </w:t>
+              <w:t xml:space="preserve">هـ بطلب الموفقة على تكوين لجنة الحكم على رسالة </w:t>
             </w:r>
             <w:r>
               <w:rPr>
@@ -1827,7 +2023,7 @@
                 <w:szCs w:val="24"/>
                 <w:rtl/>
               </w:rPr>
-              <w:t>.القسم</w:t>
+              <w:t>.البرنامج</w:t>
             </w:r>
             <w:r>
               <w:rPr>
@@ -1840,187 +2036,11 @@
             </w:r>
             <w:r>
               <w:rPr>
-                <w:rFonts w:cs="AL-Mohanad Bold" w:hint="cs"/>
-                <w:sz w:val="24"/>
-                <w:szCs w:val="24"/>
-                <w:rtl/>
-              </w:rPr>
-              <w:t xml:space="preserve"> / </w:t>
-            </w:r>
-            <w:r>
-              <w:rPr>
-                <w:rFonts w:cs="AL-Mohanad Bold"/>
-                <w:sz w:val="24"/>
-                <w:szCs w:val="24"/>
-                <w:rtl/>
-              </w:rPr>
-              <w:t>{{</w:t>
-            </w:r>
-            <w:proofErr w:type="spellStart"/>
-            <w:r>
-              <w:rPr>
-                <w:rFonts w:cs="AL-Mohanad Bold"/>
-                <w:sz w:val="24"/>
-                <w:szCs w:val="24"/>
-              </w:rPr>
-              <w:t>i</w:t>
-            </w:r>
-            <w:proofErr w:type="spellEnd"/>
-            <w:r>
-              <w:rPr>
-                <w:rFonts w:cs="AL-Mohanad Bold" w:hint="cs"/>
-                <w:sz w:val="24"/>
-                <w:szCs w:val="24"/>
-                <w:rtl/>
-              </w:rPr>
-              <w:t>.</w:t>
-            </w:r>
-            <w:proofErr w:type="spellStart"/>
-            <w:r>
-              <w:rPr>
-                <w:rFonts w:cs="AL-Mohanad Bold" w:hint="cs"/>
-                <w:sz w:val="24"/>
-                <w:szCs w:val="24"/>
-                <w:rtl/>
-              </w:rPr>
-              <w:t>اسمالطالب</w:t>
-            </w:r>
-            <w:proofErr w:type="spellEnd"/>
-            <w:r>
-              <w:rPr>
-                <w:rFonts w:cs="AL-Mohanad Bold"/>
-                <w:sz w:val="24"/>
-                <w:szCs w:val="24"/>
-                <w:rtl/>
-              </w:rPr>
-              <w:t>}}</w:t>
-            </w:r>
-            <w:r>
-              <w:rPr>
                 <w:rFonts w:cs="AL-Mohanad Bold"/>
                 <w:sz w:val="24"/>
                 <w:szCs w:val="24"/>
               </w:rPr>
               <w:t xml:space="preserve"> </w:t>
-            </w:r>
-            <w:r>
-              <w:rPr>
-                <w:rFonts w:cs="AL-Mohanad Bold" w:hint="cs"/>
-                <w:sz w:val="24"/>
-                <w:szCs w:val="24"/>
-                <w:rtl/>
-              </w:rPr>
-              <w:t>، ذي الرقم الجامعي (</w:t>
-            </w:r>
-            <w:r>
-              <w:rPr>
-                <w:rFonts w:cs="AL-Mohanad Bold"/>
-                <w:sz w:val="24"/>
-                <w:szCs w:val="24"/>
-              </w:rPr>
-              <w:t xml:space="preserve"> </w:t>
-            </w:r>
-            <w:r>
-              <w:rPr>
-                <w:rFonts w:cs="AL-Mohanad Bold"/>
-                <w:sz w:val="24"/>
-                <w:szCs w:val="24"/>
-                <w:rtl/>
-              </w:rPr>
-              <w:t>{{</w:t>
-            </w:r>
-            <w:proofErr w:type="spellStart"/>
-            <w:r>
-              <w:rPr>
-                <w:rFonts w:cs="AL-Mohanad Bold"/>
-                <w:sz w:val="24"/>
-                <w:szCs w:val="24"/>
-              </w:rPr>
-              <w:t>i</w:t>
-            </w:r>
-            <w:proofErr w:type="spellEnd"/>
-            <w:r>
-              <w:rPr>
-                <w:rFonts w:cs="AL-Mohanad Bold" w:hint="cs"/>
-                <w:sz w:val="24"/>
-                <w:szCs w:val="24"/>
-                <w:rtl/>
-              </w:rPr>
-              <w:t>.</w:t>
-            </w:r>
-            <w:proofErr w:type="spellStart"/>
-            <w:r>
-              <w:rPr>
-                <w:rFonts w:cs="AL-Mohanad Bold" w:hint="cs"/>
-                <w:sz w:val="24"/>
-                <w:szCs w:val="24"/>
-                <w:rtl/>
-              </w:rPr>
-              <w:t>رقمالطالب</w:t>
-            </w:r>
-            <w:proofErr w:type="spellEnd"/>
-            <w:r>
-              <w:rPr>
-                <w:rFonts w:cs="AL-Mohanad Bold"/>
-                <w:sz w:val="24"/>
-                <w:szCs w:val="24"/>
-                <w:rtl/>
-              </w:rPr>
-              <w:t>}}</w:t>
-            </w:r>
-            <w:r>
-              <w:rPr>
-                <w:rFonts w:cs="AL-Mohanad Bold"/>
-                <w:sz w:val="24"/>
-                <w:szCs w:val="24"/>
-              </w:rPr>
-              <w:t xml:space="preserve"> </w:t>
-            </w:r>
-            <w:r>
-              <w:rPr>
-                <w:rFonts w:cs="AL-Mohanad Bold" w:hint="cs"/>
-                <w:sz w:val="24"/>
-                <w:szCs w:val="24"/>
-                <w:rtl/>
-              </w:rPr>
-              <w:t xml:space="preserve">) لمرحلة </w:t>
-            </w:r>
-            <w:r>
-              <w:rPr>
-                <w:rFonts w:ascii="Arabic Typesetting" w:hAnsi="Arabic Typesetting" w:cs="AL-Mohanad Bold"/>
-                <w:sz w:val="24"/>
-                <w:szCs w:val="24"/>
-                <w:rtl/>
-              </w:rPr>
-              <w:t>{{</w:t>
-            </w:r>
-            <w:proofErr w:type="spellStart"/>
-            <w:r>
-              <w:rPr>
-                <w:rFonts w:cs="AL-Mohanad Bold"/>
-                <w:sz w:val="24"/>
-                <w:szCs w:val="24"/>
-              </w:rPr>
-              <w:t>i</w:t>
-            </w:r>
-            <w:proofErr w:type="spellEnd"/>
-            <w:r>
-              <w:rPr>
-                <w:rFonts w:ascii="Arabic Typesetting" w:hAnsi="Arabic Typesetting" w:cs="AL-Mohanad Bold" w:hint="cs"/>
-                <w:sz w:val="24"/>
-                <w:szCs w:val="24"/>
-                <w:rtl/>
-              </w:rPr>
-              <w:t>.</w:t>
-            </w:r>
-            <w:r>
-              <w:rPr>
-                <w:rFonts w:ascii="Arabic Typesetting" w:hAnsi="Arabic Typesetting" w:cs="AL-Mohanad Bold"/>
-                <w:sz w:val="24"/>
-                <w:szCs w:val="24"/>
-                <w:rtl/>
-              </w:rPr>
-              <w:t xml:space="preserve">التعليم}} </w:t>
             </w:r>
             <w:r>
               <w:rPr>
@@ -2103,27 +2123,52 @@
                 <w:szCs w:val="24"/>
                 <w:rtl/>
               </w:rPr>
-              <w:t>)</w:t>
-            </w:r>
-            <w:r>
-              <w:rPr>
-                <w:rFonts w:cs="AL-Mohanad Bold" w:hint="cs"/>
-                <w:b/>
-                <w:bCs/>
-                <w:sz w:val="24"/>
-                <w:szCs w:val="24"/>
-                <w:rtl/>
+              <w:t>) للطالب في قسم</w:t>
+            </w:r>
+            <w:r>
+              <w:rPr>
+                <w:rFonts w:cs="AL-Mohanad Bold"/>
+                <w:sz w:val="24"/>
+                <w:szCs w:val="24"/>
               </w:rPr>
               <w:t xml:space="preserve"> </w:t>
             </w:r>
             <w:r>
               <w:rPr>
-                <w:rFonts w:cs="AL-Mohanad Bold" w:hint="cs"/>
-                <w:sz w:val="24"/>
-                <w:szCs w:val="24"/>
-                <w:rtl/>
-              </w:rPr>
-              <w:t>وإسناد الإشراف عليها لسعادة الدكتور/</w:t>
+                <w:rFonts w:cs="AL-Mohanad Bold"/>
+                <w:sz w:val="24"/>
+                <w:szCs w:val="24"/>
+                <w:rtl/>
+              </w:rPr>
+              <w:t>{{</w:t>
+            </w:r>
+            <w:proofErr w:type="spellStart"/>
+            <w:r>
+              <w:rPr>
+                <w:rFonts w:cs="AL-Mohanad Bold"/>
+                <w:sz w:val="24"/>
+                <w:szCs w:val="24"/>
+              </w:rPr>
+              <w:t>i</w:t>
+            </w:r>
+            <w:proofErr w:type="spellEnd"/>
+            <w:r>
+              <w:rPr>
+                <w:rFonts w:cs="AL-Mohanad Bold" w:hint="cs"/>
+                <w:sz w:val="24"/>
+                <w:szCs w:val="24"/>
+                <w:rtl/>
+              </w:rPr>
+              <w:t>.القسم</w:t>
+            </w:r>
+            <w:r>
+              <w:rPr>
+                <w:rFonts w:cs="AL-Mohanad Bold"/>
+                <w:sz w:val="24"/>
+                <w:szCs w:val="24"/>
+                <w:rtl/>
+              </w:rPr>
+              <w:t>}}</w:t>
             </w:r>
             <w:r>
               <w:rPr>
@@ -2144,7 +2189,15 @@
             </w:r>
             <w:r>
               <w:rPr>
-                <w:rFonts w:ascii="Arabic Typesetting" w:hAnsi="Arabic Typesetting" w:cs="AL-Mohanad Bold"/>
+                <w:rFonts w:cs="AL-Mohanad Bold"/>
+                <w:sz w:val="24"/>
+                <w:szCs w:val="24"/>
+              </w:rPr>
+              <w:t xml:space="preserve"> / </w:t>
+            </w:r>
+            <w:r>
+              <w:rPr>
+                <w:rFonts w:cs="AL-Mohanad Bold"/>
                 <w:sz w:val="24"/>
                 <w:szCs w:val="24"/>
                 <w:rtl/>
@@ -2154,7 +2207,7 @@
             <w:proofErr w:type="spellStart"/>
             <w:r>
               <w:rPr>
-                <w:rFonts w:cstheme="minorHAnsi"/>
+                <w:rFonts w:cs="AL-Mohanad Bold"/>
                 <w:sz w:val="24"/>
                 <w:szCs w:val="24"/>
               </w:rPr>
@@ -2163,7 +2216,7 @@
             <w:proofErr w:type="spellEnd"/>
             <w:r>
               <w:rPr>
-                <w:rFonts w:ascii="Arabic Typesetting" w:hAnsi="Arabic Typesetting" w:cs="AL-Mohanad Bold"/>
+                <w:rFonts w:cs="AL-Mohanad Bold" w:hint="cs"/>
                 <w:sz w:val="24"/>
                 <w:szCs w:val="24"/>
                 <w:rtl/>
@@ -2173,17 +2226,17 @@
             <w:proofErr w:type="spellStart"/>
             <w:r>
               <w:rPr>
-                <w:rFonts w:ascii="Arabic Typesetting" w:hAnsi="Arabic Typesetting" w:cs="AL-Mohanad Bold"/>
-                <w:sz w:val="24"/>
-                <w:szCs w:val="24"/>
-                <w:rtl/>
-              </w:rPr>
-              <w:t>اسمالمشرف</w:t>
+                <w:rFonts w:cs="AL-Mohanad Bold" w:hint="cs"/>
+                <w:sz w:val="24"/>
+                <w:szCs w:val="24"/>
+                <w:rtl/>
+              </w:rPr>
+              <w:t>اسمالطالب</w:t>
             </w:r>
             <w:proofErr w:type="spellEnd"/>
             <w:r>
               <w:rPr>
-                <w:rFonts w:ascii="Arabic Typesetting" w:hAnsi="Arabic Typesetting" w:cs="AL-Mohanad Bold"/>
+                <w:rFonts w:cs="AL-Mohanad Bold"/>
                 <w:sz w:val="24"/>
                 <w:szCs w:val="24"/>
                 <w:rtl/>
@@ -2192,16 +2245,49 @@
             </w:r>
             <w:r>
               <w:rPr>
-                <w:rFonts w:cs="AL-Mohanad Bold" w:hint="cs"/>
-                <w:sz w:val="24"/>
-                <w:szCs w:val="24"/>
-                <w:rtl/>
-              </w:rPr>
-              <w:t xml:space="preserve"> ، </w:t>
-            </w:r>
-            <w:r>
-              <w:rPr>
-                <w:rFonts w:ascii="Arabic Typesetting" w:hAnsi="Arabic Typesetting" w:cs="AL-Mohanad Bold"/>
+                <w:rFonts w:cs="AL-Mohanad Bold"/>
+                <w:sz w:val="24"/>
+                <w:szCs w:val="24"/>
+              </w:rPr>
+              <w:t xml:space="preserve"> </w:t>
+            </w:r>
+            <w:r>
+              <w:rPr>
+                <w:rFonts w:cs="AL-Mohanad Bold" w:hint="cs"/>
+                <w:sz w:val="24"/>
+                <w:szCs w:val="24"/>
+                <w:rtl/>
+              </w:rPr>
+              <w:t xml:space="preserve">، ذي الرقم الجامعي </w:t>
+            </w:r>
+            <w:r>
+              <w:rPr>
+                <w:rFonts w:cs="AL-Mohanad Bold"/>
+                <w:sz w:val="24"/>
+                <w:szCs w:val="24"/>
+              </w:rPr>
+              <w:t xml:space="preserve"> </w:t>
+            </w:r>
+            <w:r>
+              <w:rPr>
+                <w:rFonts w:cs="AL-Mohanad Bold" w:hint="cs"/>
+                <w:sz w:val="24"/>
+                <w:szCs w:val="24"/>
+                <w:rtl/>
+              </w:rPr>
+              <w:t>(</w:t>
+            </w:r>
+            <w:r>
+              <w:rPr>
+                <w:rFonts w:cs="AL-Mohanad Bold"/>
+                <w:sz w:val="24"/>
+                <w:szCs w:val="24"/>
+              </w:rPr>
+              <w:t xml:space="preserve"> </w:t>
+            </w:r>
+            <w:r>
+              <w:rPr>
+                <w:rFonts w:cs="AL-Mohanad Bold"/>
                 <w:sz w:val="24"/>
                 <w:szCs w:val="24"/>
                 <w:rtl/>
@@ -2211,7 +2297,7 @@
             <w:proofErr w:type="spellStart"/>
             <w:r>
               <w:rPr>
-                <w:rFonts w:cstheme="minorHAnsi"/>
+                <w:rFonts w:cs="AL-Mohanad Bold"/>
                 <w:sz w:val="24"/>
                 <w:szCs w:val="24"/>
               </w:rPr>
@@ -2220,7 +2306,7 @@
             <w:proofErr w:type="spellEnd"/>
             <w:r>
               <w:rPr>
-                <w:rFonts w:ascii="Arabic Typesetting" w:hAnsi="Arabic Typesetting" w:cs="AL-Mohanad Bold"/>
+                <w:rFonts w:cs="AL-Mohanad Bold" w:hint="cs"/>
                 <w:sz w:val="24"/>
                 <w:szCs w:val="24"/>
                 <w:rtl/>
@@ -2230,62 +2316,16 @@
             <w:proofErr w:type="spellStart"/>
             <w:r>
               <w:rPr>
-                <w:rFonts w:ascii="Arabic Typesetting" w:hAnsi="Arabic Typesetting" w:cs="AL-Mohanad Bold"/>
-                <w:sz w:val="24"/>
-                <w:szCs w:val="24"/>
-                <w:rtl/>
-              </w:rPr>
-              <w:t>تعليمالمشرف</w:t>
+                <w:rFonts w:cs="AL-Mohanad Bold" w:hint="cs"/>
+                <w:sz w:val="24"/>
+                <w:szCs w:val="24"/>
+                <w:rtl/>
+              </w:rPr>
+              <w:t>رقمالطالب</w:t>
             </w:r>
             <w:proofErr w:type="spellEnd"/>
             <w:r>
               <w:rPr>
-                <w:rFonts w:ascii="Arabic Typesetting" w:hAnsi="Arabic Typesetting" w:cs="AL-Mohanad Bold"/>
-                <w:sz w:val="24"/>
-                <w:szCs w:val="24"/>
-                <w:rtl/>
-              </w:rPr>
-              <w:t xml:space="preserve">}} </w:t>
-            </w:r>
-            <w:r>
-              <w:rPr>
-                <w:rFonts w:cs="AL-Mohanad Bold" w:hint="cs"/>
-                <w:sz w:val="24"/>
-                <w:szCs w:val="24"/>
-                <w:rtl/>
-              </w:rPr>
-              <w:t xml:space="preserve">بقسم </w:t>
-            </w:r>
-            <w:r>
-              <w:rPr>
-                <w:rFonts w:cs="AL-Mohanad Bold"/>
-                <w:sz w:val="24"/>
-                <w:szCs w:val="24"/>
-                <w:rtl/>
-              </w:rPr>
-              <w:t>{{</w:t>
-            </w:r>
-            <w:proofErr w:type="spellStart"/>
-            <w:r>
-              <w:rPr>
-                <w:rFonts w:cs="AL-Mohanad Bold"/>
-                <w:sz w:val="24"/>
-                <w:szCs w:val="24"/>
-              </w:rPr>
-              <w:t>i</w:t>
-            </w:r>
-            <w:proofErr w:type="spellEnd"/>
-            <w:r>
-              <w:rPr>
-                <w:rFonts w:cs="AL-Mohanad Bold" w:hint="cs"/>
-                <w:sz w:val="24"/>
-                <w:szCs w:val="24"/>
-                <w:rtl/>
-              </w:rPr>
-              <w:t>.القسم</w:t>
-            </w:r>
-            <w:r>
-              <w:rPr>
                 <w:rFonts w:cs="AL-Mohanad Bold"/>
                 <w:sz w:val="24"/>
                 <w:szCs w:val="24"/>
@@ -2295,58 +2335,20 @@
             </w:r>
             <w:r>
               <w:rPr>
-                <w:rFonts w:cs="AL-Mohanad Bold" w:hint="cs"/>
-                <w:sz w:val="24"/>
-                <w:szCs w:val="24"/>
-                <w:rtl/>
-              </w:rPr>
-              <w:t xml:space="preserve"> ، بكلية </w:t>
-            </w:r>
-            <w:r>
-              <w:rPr>
-                <w:rFonts w:cs="AL-Mohanad Bold"/>
-                <w:sz w:val="24"/>
-                <w:szCs w:val="24"/>
-                <w:rtl/>
-              </w:rPr>
-              <w:t>{{</w:t>
-            </w:r>
-            <w:proofErr w:type="spellStart"/>
-            <w:r>
-              <w:rPr>
-                <w:rFonts w:cs="AL-Mohanad Bold"/>
-                <w:sz w:val="24"/>
-                <w:szCs w:val="24"/>
-              </w:rPr>
-              <w:t>i</w:t>
-            </w:r>
-            <w:proofErr w:type="spellEnd"/>
-            <w:r>
-              <w:rPr>
-                <w:rFonts w:cs="AL-Mohanad Bold" w:hint="cs"/>
-                <w:sz w:val="24"/>
-                <w:szCs w:val="24"/>
-                <w:rtl/>
-              </w:rPr>
-              <w:t>.الكلية</w:t>
-            </w:r>
-            <w:r>
-              <w:rPr>
-                <w:rFonts w:cs="AL-Mohanad Bold"/>
-                <w:sz w:val="24"/>
-                <w:szCs w:val="24"/>
-                <w:rtl/>
-              </w:rPr>
-              <w:t>}}</w:t>
-            </w:r>
-            <w:r>
-              <w:rPr>
-                <w:rFonts w:cs="AL-Mohanad Bold" w:hint="cs"/>
-                <w:sz w:val="24"/>
-                <w:szCs w:val="24"/>
-                <w:rtl/>
-              </w:rPr>
-              <w:t>.</w:t>
+                <w:rFonts w:cs="AL-Mohanad Bold"/>
+                <w:sz w:val="24"/>
+                <w:szCs w:val="24"/>
+              </w:rPr>
+              <w:t xml:space="preserve"> </w:t>
+            </w:r>
+            <w:r>
+              <w:rPr>
+                <w:rFonts w:cs="AL-Mohanad Bold" w:hint="cs"/>
+                <w:sz w:val="24"/>
+                <w:szCs w:val="24"/>
+                <w:rtl/>
+              </w:rPr>
+              <w:t>).</w:t>
             </w:r>
           </w:p>
         </w:tc>
@@ -4335,7 +4337,6 @@
           <w:rFonts w:cs="AL-Mohanad Bold"/>
           <w:sz w:val="28"/>
           <w:szCs w:val="28"/>
-          <w:rtl/>
         </w:rPr>
       </w:pPr>
       <w:r>
@@ -4350,82 +4351,98 @@
     </w:p>
     <w:p>
       <w:pPr>
-        <w:rPr>
-          <w:rFonts w:cs="AL-Mohanad Bold"/>
+        <w:spacing w:after="0" w:line="240" w:lineRule="auto"/>
+        <w:rPr>
+          <w:rFonts w:cs="AL-Mohanad Bold"/>
+          <w:b/>
+          <w:bCs/>
+          <w:sz w:val="24"/>
+          <w:szCs w:val="24"/>
+          <w:rtl/>
+        </w:rPr>
+      </w:pPr>
+      <w:r>
+        <w:rPr>
+          <w:rFonts w:cs="AL-Mohanad Bold"/>
+          <w:b/>
+          <w:bCs/>
           <w:sz w:val="16"/>
           <w:szCs w:val="16"/>
-        </w:rPr>
-      </w:pPr>
-      <w:r>
-        <w:rPr>
-          <w:rFonts w:cs="AL-Mohanad Bold"/>
+          <w:u w:val="single"/>
+          <w:rtl/>
+        </w:rPr>
+        <w:lastRenderedPageBreak/>
+        <w:t xml:space="preserve">{% </w:t>
+      </w:r>
+      <w:r>
+        <w:rPr>
+          <w:rFonts w:cs="AL-Mohanad Bold"/>
+          <w:b/>
+          <w:bCs/>
           <w:sz w:val="16"/>
           <w:szCs w:val="16"/>
-          <w:rtl/>
-        </w:rPr>
-        <w:lastRenderedPageBreak/>
-        <w:t>{%</w:t>
-      </w:r>
-      <w:r>
-        <w:rPr>
-          <w:rFonts w:cs="AL-Mohanad Bold"/>
+          <w:u w:val="single"/>
+        </w:rPr>
+        <w:t xml:space="preserve">for </w:t>
+      </w:r>
+      <w:proofErr w:type="spellStart"/>
+      <w:r>
+        <w:rPr>
+          <w:rFonts w:cs="AL-Mohanad Bold"/>
+          <w:b/>
+          <w:bCs/>
           <w:sz w:val="16"/>
           <w:szCs w:val="16"/>
-        </w:rPr>
-        <w:t xml:space="preserve"> for </w:t>
-      </w:r>
-      <w:proofErr w:type="spellStart"/>
-      <w:r>
-        <w:rPr>
-          <w:rFonts w:cs="AL-Mohanad Bold"/>
+          <w:u w:val="single"/>
+        </w:rPr>
+        <w:t>i</w:t>
+      </w:r>
+      <w:proofErr w:type="spellEnd"/>
+      <w:r>
+        <w:rPr>
+          <w:rFonts w:cs="AL-Mohanad Bold"/>
+          <w:b/>
+          <w:bCs/>
           <w:sz w:val="16"/>
           <w:szCs w:val="16"/>
-        </w:rPr>
-        <w:t>i</w:t>
-      </w:r>
-      <w:proofErr w:type="spellEnd"/>
-      <w:r>
-        <w:rPr>
-          <w:rFonts w:cs="AL-Mohanad Bold"/>
+          <w:u w:val="single"/>
+        </w:rPr>
+        <w:t xml:space="preserve"> in </w:t>
+      </w:r>
+      <w:proofErr w:type="gramStart"/>
+      <w:r>
+        <w:rPr>
+          <w:rFonts w:cs="AL-Mohanad Bold"/>
+          <w:b/>
+          <w:bCs/>
           <w:sz w:val="16"/>
           <w:szCs w:val="16"/>
-        </w:rPr>
-        <w:t xml:space="preserve"> in </w:t>
-      </w:r>
-      <w:proofErr w:type="gramStart"/>
-      <w:r>
-        <w:rPr>
-          <w:rFonts w:cs="AL-Mohanad Bold"/>
+          <w:u w:val="single"/>
+          <w:rtl/>
+        </w:rPr>
+        <w:t>تشكيل</w:t>
+      </w:r>
+      <w:r>
+        <w:rPr>
+          <w:rFonts w:cs="AL-Mohanad Bold"/>
+          <w:b/>
+          <w:bCs/>
           <w:sz w:val="16"/>
           <w:szCs w:val="16"/>
-          <w:highlight w:val="red"/>
-          <w:rtl/>
-        </w:rPr>
-        <w:t>خطط</w:t>
-      </w:r>
-      <w:r>
-        <w:rPr>
-          <w:rFonts w:cs="AL-Mohanad Bold"/>
+          <w:u w:val="single"/>
+          <w:rtl/>
+        </w:rPr>
+        <w:t xml:space="preserve">  %</w:t>
+      </w:r>
+      <w:proofErr w:type="gramEnd"/>
+      <w:r>
+        <w:rPr>
+          <w:rFonts w:cs="AL-Mohanad Bold"/>
+          <w:b/>
+          <w:bCs/>
           <w:sz w:val="16"/>
           <w:szCs w:val="16"/>
-        </w:rPr>
-        <w:t xml:space="preserve"> </w:t>
-      </w:r>
-      <w:r>
-        <w:rPr>
-          <w:rFonts w:cs="AL-Mohanad Bold"/>
-          <w:sz w:val="16"/>
-          <w:szCs w:val="16"/>
-          <w:rtl/>
-        </w:rPr>
-        <w:t xml:space="preserve"> %</w:t>
-      </w:r>
-      <w:proofErr w:type="gramEnd"/>
-      <w:r>
-        <w:rPr>
-          <w:rFonts w:cs="AL-Mohanad Bold"/>
-          <w:sz w:val="16"/>
-          <w:szCs w:val="16"/>
+          <w:u w:val="single"/>
           <w:rtl/>
         </w:rPr>
         <w:t>}</w:t>
@@ -5368,9 +5385,9 @@
         <w:tblLook w:val="04A0" w:firstRow="1" w:lastRow="0" w:firstColumn="1" w:lastColumn="0" w:noHBand="0" w:noVBand="1"/>
       </w:tblPr>
       <w:tblGrid>
-        <w:gridCol w:w="338"/>
-        <w:gridCol w:w="2653"/>
-        <w:gridCol w:w="5226"/>
+        <w:gridCol w:w="343"/>
+        <w:gridCol w:w="2652"/>
+        <w:gridCol w:w="5222"/>
         <w:gridCol w:w="1151"/>
       </w:tblGrid>
       <w:tr>
@@ -8675,9 +8692,9 @@
         <w:tblLook w:val="04A0" w:firstRow="1" w:lastRow="0" w:firstColumn="1" w:lastColumn="0" w:noHBand="0" w:noVBand="1"/>
       </w:tblPr>
       <w:tblGrid>
-        <w:gridCol w:w="338"/>
-        <w:gridCol w:w="2653"/>
-        <w:gridCol w:w="5226"/>
+        <w:gridCol w:w="343"/>
+        <w:gridCol w:w="2652"/>
+        <w:gridCol w:w="5222"/>
         <w:gridCol w:w="1151"/>
       </w:tblGrid>
       <w:tr>
@@ -10541,6 +10558,109 @@
         <w:jc w:val="center"/>
         <w:rPr>
           <w:rFonts w:cs="AL-Mohanad Bold"/>
+          <w:sz w:val="24"/>
+          <w:szCs w:val="24"/>
+          <w:rtl/>
+        </w:rPr>
+      </w:pPr>
+    </w:p>
+    <w:p>
+      <w:pPr>
+        <w:rPr>
+          <w:rFonts w:cs="AL-Mohanad Bold"/>
+          <w:sz w:val="16"/>
+          <w:szCs w:val="16"/>
+        </w:rPr>
+      </w:pPr>
+      <w:r>
+        <w:rPr>
+          <w:rFonts w:cs="AL-Mohanad Bold"/>
+          <w:sz w:val="24"/>
+          <w:szCs w:val="24"/>
+          <w:rtl/>
+        </w:rPr>
+        <w:br w:type="page"/>
+      </w:r>
+      <w:r>
+        <w:rPr>
+          <w:rFonts w:cs="AL-Mohanad Bold"/>
+          <w:sz w:val="16"/>
+          <w:szCs w:val="16"/>
+          <w:rtl/>
+        </w:rPr>
+        <w:lastRenderedPageBreak/>
+        <w:t>{%</w:t>
+      </w:r>
+      <w:r>
+        <w:rPr>
+          <w:rFonts w:cs="AL-Mohanad Bold"/>
+          <w:sz w:val="16"/>
+          <w:szCs w:val="16"/>
+        </w:rPr>
+        <w:t xml:space="preserve"> for </w:t>
+      </w:r>
+      <w:proofErr w:type="spellStart"/>
+      <w:r>
+        <w:rPr>
+          <w:rFonts w:cs="AL-Mohanad Bold"/>
+          <w:sz w:val="16"/>
+          <w:szCs w:val="16"/>
+        </w:rPr>
+        <w:t>i</w:t>
+      </w:r>
+      <w:proofErr w:type="spellEnd"/>
+      <w:r>
+        <w:rPr>
+          <w:rFonts w:cs="AL-Mohanad Bold"/>
+          <w:sz w:val="16"/>
+          <w:szCs w:val="16"/>
+        </w:rPr>
+        <w:t xml:space="preserve"> in </w:t>
+      </w:r>
+      <w:proofErr w:type="gramStart"/>
+      <w:r>
+        <w:rPr>
+          <w:rFonts w:cs="AL-Mohanad Bold"/>
+          <w:sz w:val="16"/>
+          <w:szCs w:val="16"/>
+          <w:highlight w:val="red"/>
+          <w:rtl/>
+        </w:rPr>
+        <w:t>خطط</w:t>
+      </w:r>
+      <w:r>
+        <w:rPr>
+          <w:rFonts w:cs="AL-Mohanad Bold"/>
+          <w:sz w:val="16"/>
+          <w:szCs w:val="16"/>
+        </w:rPr>
+        <w:t xml:space="preserve"> </w:t>
+      </w:r>
+      <w:r>
+        <w:rPr>
+          <w:rFonts w:cs="AL-Mohanad Bold"/>
+          <w:sz w:val="16"/>
+          <w:szCs w:val="16"/>
+          <w:rtl/>
+        </w:rPr>
+        <w:t xml:space="preserve"> %</w:t>
+      </w:r>
+      <w:proofErr w:type="gramEnd"/>
+      <w:r>
+        <w:rPr>
+          <w:rFonts w:cs="AL-Mohanad Bold"/>
+          <w:sz w:val="16"/>
+          <w:szCs w:val="16"/>
+          <w:rtl/>
+        </w:rPr>
+        <w:t>}</w:t>
+      </w:r>
+    </w:p>
+    <w:p>
+      <w:pPr>
+        <w:jc w:val="center"/>
+        <w:rPr>
+          <w:rFonts w:cs="AL-Mohanad Bold"/>
           <w:b/>
           <w:bCs/>
           <w:sz w:val="16"/>
@@ -10549,101 +10669,6 @@
           <w:rtl/>
         </w:rPr>
       </w:pPr>
-      <w:r>
-        <w:rPr>
-          <w:rFonts w:cs="AL-Mohanad Bold"/>
-          <w:sz w:val="24"/>
-          <w:szCs w:val="24"/>
-          <w:rtl/>
-        </w:rPr>
-        <w:br w:type="page"/>
-      </w:r>
-      <w:r>
-        <w:rPr>
-          <w:rFonts w:cs="AL-Mohanad Bold"/>
-          <w:b/>
-          <w:bCs/>
-          <w:sz w:val="16"/>
-          <w:szCs w:val="16"/>
-          <w:u w:val="single"/>
-          <w:rtl/>
-        </w:rPr>
-        <w:lastRenderedPageBreak/>
-        <w:t xml:space="preserve">{% </w:t>
-      </w:r>
-      <w:r>
-        <w:rPr>
-          <w:rFonts w:cs="AL-Mohanad Bold"/>
-          <w:b/>
-          <w:bCs/>
-          <w:sz w:val="16"/>
-          <w:szCs w:val="16"/>
-          <w:u w:val="single"/>
-        </w:rPr>
-        <w:t xml:space="preserve">for </w:t>
-      </w:r>
-      <w:proofErr w:type="spellStart"/>
-      <w:r>
-        <w:rPr>
-          <w:rFonts w:cs="AL-Mohanad Bold"/>
-          <w:b/>
-          <w:bCs/>
-          <w:sz w:val="16"/>
-          <w:szCs w:val="16"/>
-          <w:u w:val="single"/>
-        </w:rPr>
-        <w:t>i</w:t>
-      </w:r>
-      <w:proofErr w:type="spellEnd"/>
-      <w:r>
-        <w:rPr>
-          <w:rFonts w:cs="AL-Mohanad Bold"/>
-          <w:b/>
-          <w:bCs/>
-          <w:sz w:val="16"/>
-          <w:szCs w:val="16"/>
-          <w:u w:val="single"/>
-        </w:rPr>
-        <w:t xml:space="preserve"> in </w:t>
-      </w:r>
-      <w:proofErr w:type="gramStart"/>
-      <w:r>
-        <w:rPr>
-          <w:rFonts w:cs="AL-Mohanad Bold"/>
-          <w:b/>
-          <w:bCs/>
-          <w:sz w:val="16"/>
-          <w:szCs w:val="16"/>
-          <w:u w:val="single"/>
-          <w:rtl/>
-        </w:rPr>
-        <w:t>تشكيل</w:t>
-      </w:r>
-      <w:r>
-        <w:rPr>
-          <w:rFonts w:cs="AL-Mohanad Bold"/>
-          <w:b/>
-          <w:bCs/>
-          <w:sz w:val="16"/>
-          <w:szCs w:val="16"/>
-          <w:u w:val="single"/>
-          <w:rtl/>
-        </w:rPr>
-        <w:t xml:space="preserve">  %</w:t>
-      </w:r>
-      <w:proofErr w:type="gramEnd"/>
-      <w:r>
-        <w:rPr>
-          <w:rFonts w:cs="AL-Mohanad Bold"/>
-          <w:b/>
-          <w:bCs/>
-          <w:sz w:val="16"/>
-          <w:szCs w:val="16"/>
-          <w:u w:val="single"/>
-          <w:rtl/>
-        </w:rPr>
-        <w:t>}</w:t>
-      </w:r>
     </w:p>
     <w:p>
       <w:pPr>
@@ -12766,40 +12791,46 @@
     </w:p>
     <w:p>
       <w:pPr>
-        <w:jc w:val="both"/>
-        <w:rPr>
-          <w:rFonts w:cs="AL-Mohanad Bold"/>
-          <w:sz w:val="24"/>
-          <w:szCs w:val="24"/>
+        <w:jc w:val="center"/>
+        <w:rPr>
+          <w:rFonts w:cs="AL-Mohanad Bold"/>
+          <w:sz w:val="16"/>
+          <w:szCs w:val="16"/>
           <w:rtl/>
         </w:rPr>
       </w:pPr>
+      <w:r>
+        <w:rPr>
+          <w:rFonts w:cs="AL-Mohanad Bold"/>
+          <w:sz w:val="16"/>
+          <w:szCs w:val="16"/>
+          <w:rtl/>
+        </w:rPr>
+        <w:t xml:space="preserve">{% </w:t>
+      </w:r>
+      <w:proofErr w:type="spellStart"/>
+      <w:r>
+        <w:rPr>
+          <w:rFonts w:cs="AL-Mohanad Bold"/>
+          <w:sz w:val="16"/>
+          <w:szCs w:val="16"/>
+        </w:rPr>
+        <w:t>endfor</w:t>
+      </w:r>
+      <w:proofErr w:type="spellEnd"/>
+      <w:r>
+        <w:rPr>
+          <w:rFonts w:cs="AL-Mohanad Bold"/>
+          <w:sz w:val="16"/>
+          <w:szCs w:val="16"/>
+          <w:rtl/>
+        </w:rPr>
+        <w:t xml:space="preserve"> %}</w:t>
+      </w:r>
     </w:p>
     <w:p>
       <w:pPr>
-        <w:jc w:val="both"/>
-        <w:rPr>
-          <w:rFonts w:cs="AL-Mohanad Bold"/>
-          <w:sz w:val="24"/>
-          <w:szCs w:val="24"/>
-          <w:rtl/>
-        </w:rPr>
-      </w:pPr>
-    </w:p>
-    <w:p>
-      <w:pPr>
-        <w:jc w:val="both"/>
-        <w:rPr>
-          <w:rFonts w:cs="AL-Mohanad Bold"/>
-          <w:sz w:val="24"/>
-          <w:szCs w:val="24"/>
-          <w:rtl/>
-        </w:rPr>
-      </w:pPr>
-    </w:p>
-    <w:p>
-      <w:pPr>
-        <w:jc w:val="center"/>
+        <w:bidi w:val="0"/>
         <w:rPr>
           <w:rFonts w:cs="AL-Mohanad Bold"/>
           <w:sz w:val="16"/>
@@ -12814,26 +12845,7 @@
           <w:szCs w:val="16"/>
           <w:rtl/>
         </w:rPr>
-        <w:t xml:space="preserve">{% </w:t>
-      </w:r>
-      <w:proofErr w:type="spellStart"/>
-      <w:r>
-        <w:rPr>
-          <w:rFonts w:cs="AL-Mohanad Bold"/>
-          <w:sz w:val="16"/>
-          <w:szCs w:val="16"/>
-        </w:rPr>
-        <w:t>endfor</w:t>
-      </w:r>
-      <w:proofErr w:type="spellEnd"/>
-      <w:r>
-        <w:rPr>
-          <w:rFonts w:cs="AL-Mohanad Bold"/>
-          <w:sz w:val="16"/>
-          <w:szCs w:val="16"/>
-          <w:rtl/>
-        </w:rPr>
-        <w:t xml:space="preserve"> %}</w:t>
+        <w:br w:type="page"/>
       </w:r>
     </w:p>
     <w:p>
@@ -12853,9 +12865,17 @@
     </w:p>
     <w:p>
       <w:pPr>
-        <w:bidi w:val="0"/>
-        <w:rPr>
-          <w:rFonts w:cs="AL-Mohanad Bold"/>
+        <w:jc w:val="center"/>
+        <w:rPr>
+          <w:rFonts w:cs="AL-Mohanad Bold"/>
+          <w:sz w:val="16"/>
+          <w:szCs w:val="16"/>
+          <w:rtl/>
+        </w:rPr>
+      </w:pPr>
+      <w:r>
+        <w:rPr>
+          <w:rFonts w:cs="AL-Mohanad Bold" w:hint="cs"/>
           <w:b/>
           <w:bCs/>
           <w:i/>
@@ -12864,47 +12884,6 @@
           <w:szCs w:val="34"/>
           <w:rtl/>
         </w:rPr>
-      </w:pPr>
-      <w:r>
-        <w:rPr>
-          <w:rFonts w:cs="AL-Mohanad Bold"/>
-          <w:b/>
-          <w:bCs/>
-          <w:i/>
-          <w:iCs/>
-          <w:sz w:val="34"/>
-          <w:szCs w:val="34"/>
-          <w:rtl/>
-        </w:rPr>
-        <w:br w:type="page"/>
-      </w:r>
-    </w:p>
-    <w:p>
-      <w:pPr>
-        <w:jc w:val="center"/>
-        <w:rPr>
-          <w:rFonts w:cs="AL-Mohanad Bold"/>
-          <w:b/>
-          <w:bCs/>
-          <w:i/>
-          <w:iCs/>
-          <w:sz w:val="30"/>
-          <w:szCs w:val="30"/>
-          <w:rtl/>
-        </w:rPr>
-      </w:pPr>
-      <w:r>
-        <w:rPr>
-          <w:rFonts w:cs="AL-Mohanad Bold" w:hint="cs"/>
-          <w:b/>
-          <w:bCs/>
-          <w:i/>
-          <w:iCs/>
-          <w:sz w:val="34"/>
-          <w:szCs w:val="34"/>
-          <w:rtl/>
-        </w:rPr>
-        <w:lastRenderedPageBreak/>
         <w:t xml:space="preserve">وقد انتهى الاجتماع في تمام الساعة </w:t>
       </w:r>
       <w:r>

</xml_diff>

<commit_message>
fix the Error 9/10/20
</commit_message>
<xml_diff>
--- a/World Docement/template v4.docx
+++ b/World Docement/template v4.docx
@@ -83,19 +83,39 @@
           <w:szCs w:val="42"/>
           <w:rtl/>
         </w:rPr>
-        <w:t xml:space="preserve"> الجلسة </w:t>
-      </w:r>
-      <w:r>
-        <w:rPr>
-          <w:rFonts w:cs="PT Bold Heading" w:hint="cs"/>
+        <w:t xml:space="preserve"> </w:t>
+      </w:r>
+      <w:r>
+        <w:rPr>
+          <w:rFonts w:cs="AL-Mohanad Bold" w:hint="cs"/>
           <w:b/>
           <w:bCs/>
           <w:sz w:val="42"/>
           <w:szCs w:val="42"/>
-          <w:highlight w:val="red"/>
-          <w:rtl/>
-        </w:rPr>
-        <w:t>الثامنة عشر</w:t>
+          <w:rtl/>
+        </w:rPr>
+        <w:t>{{</w:t>
+      </w:r>
+      <w:r>
+        <w:rPr>
+          <w:rFonts w:cs="AL-Mohanad Bold"/>
+          <w:b/>
+          <w:bCs/>
+          <w:sz w:val="42"/>
+          <w:szCs w:val="42"/>
+        </w:rPr>
+        <w:t>con</w:t>
+      </w:r>
+      <w:r>
+        <w:rPr>
+          <w:rFonts w:cs="AL-Mohanad Bold" w:hint="cs"/>
+          <w:b/>
+          <w:bCs/>
+          <w:sz w:val="42"/>
+          <w:szCs w:val="42"/>
+          <w:rtl/>
+        </w:rPr>
+        <w:t>}}</w:t>
       </w:r>
     </w:p>
     <w:p>
@@ -265,7 +285,6 @@
           <w:bCs/>
           <w:sz w:val="36"/>
           <w:szCs w:val="36"/>
-          <w:rtl/>
         </w:rPr>
       </w:pPr>
       <w:r>
@@ -303,15 +322,33 @@
       </w:r>
       <w:r>
         <w:rPr>
-          <w:rFonts w:cs="PT Bold Heading" w:hint="cs"/>
+          <w:rFonts w:cs="PT Bold Heading"/>
           <w:b/>
           <w:bCs/>
           <w:sz w:val="36"/>
           <w:szCs w:val="36"/>
-          <w:highlight w:val="red"/>
-          <w:rtl/>
-        </w:rPr>
-        <w:t>8/8/1441هـ</w:t>
+        </w:rPr>
+        <w:t>{{dat</w:t>
+      </w:r>
+      <w:r>
+        <w:rPr>
+          <w:rFonts w:cs="PT Bold Heading"/>
+          <w:b/>
+          <w:bCs/>
+          <w:sz w:val="36"/>
+          <w:szCs w:val="36"/>
+        </w:rPr>
+        <w:t>e</w:t>
+      </w:r>
+      <w:r>
+        <w:rPr>
+          <w:rFonts w:cs="PT Bold Heading"/>
+          <w:b/>
+          <w:bCs/>
+          <w:sz w:val="36"/>
+          <w:szCs w:val="36"/>
+        </w:rPr>
+        <w:t>}}</w:t>
       </w:r>
     </w:p>
     <w:p>
@@ -412,30 +449,50 @@
           <w:szCs w:val="26"/>
           <w:rtl/>
         </w:rPr>
-        <w:t>محضر الجلسة</w:t>
-      </w:r>
-      <w:r>
-        <w:rPr>
-          <w:rFonts w:cs="AL-Mohanad Bold"/>
+        <w:t xml:space="preserve">محضر </w:t>
+      </w:r>
+      <w:r>
+        <w:rPr>
+          <w:rFonts w:cs="AL-Mohanad Bold" w:hint="cs"/>
           <w:b/>
           <w:bCs/>
           <w:sz w:val="26"/>
           <w:szCs w:val="26"/>
           <w:rtl/>
         </w:rPr>
-        <w:t xml:space="preserve"> </w:t>
-      </w:r>
-      <w:r>
-        <w:rPr>
-          <w:rFonts w:cs="AL-Mohanad Bold" w:hint="cs"/>
+        <w:t>{{</w:t>
+      </w:r>
+      <w:r>
+        <w:rPr>
+          <w:rFonts w:cs="AL-Mohanad Bold"/>
           <w:b/>
           <w:bCs/>
           <w:sz w:val="26"/>
           <w:szCs w:val="26"/>
-          <w:highlight w:val="red"/>
-          <w:rtl/>
-        </w:rPr>
-        <w:t>الثامنة عشر</w:t>
+        </w:rPr>
+        <w:t>con</w:t>
+      </w:r>
+      <w:r>
+        <w:rPr>
+          <w:rFonts w:cs="AL-Mohanad Bold" w:hint="cs"/>
+          <w:b/>
+          <w:bCs/>
+          <w:sz w:val="26"/>
+          <w:szCs w:val="26"/>
+          <w:rtl/>
+        </w:rPr>
+        <w:t>}}</w:t>
+      </w:r>
+      <w:r>
+        <w:rPr>
+          <w:rFonts w:cs="AL-Mohanad Bold" w:hint="cs"/>
+          <w:b/>
+          <w:bCs/>
+          <w:sz w:val="26"/>
+          <w:szCs w:val="26"/>
+          <w:rtl/>
+        </w:rPr>
+        <w:t xml:space="preserve"> </w:t>
       </w:r>
       <w:r>
         <w:rPr>
@@ -712,21 +769,7 @@
               <w:rPr>
                 <w:rFonts w:cs="AL-Mohanad Bold"/>
               </w:rPr>
-              <w:t>{%</w:t>
-            </w:r>
-            <w:proofErr w:type="gramStart"/>
-            <w:r>
-              <w:rPr>
-                <w:rFonts w:cs="AL-Mohanad Bold"/>
-              </w:rPr>
-              <w:t>tr  for</w:t>
-            </w:r>
-            <w:proofErr w:type="gramEnd"/>
-            <w:r>
-              <w:rPr>
-                <w:rFonts w:cs="AL-Mohanad Bold"/>
-              </w:rPr>
-              <w:t xml:space="preserve"> </w:t>
+              <w:t xml:space="preserve">{%tr  for </w:t>
             </w:r>
             <w:proofErr w:type="spellStart"/>
             <w:r>
@@ -790,7 +833,6 @@
               <w:t>{{</w:t>
             </w:r>
             <w:proofErr w:type="spellStart"/>
-            <w:proofErr w:type="gramStart"/>
             <w:r>
               <w:rPr>
                 <w:rFonts w:cs="AL-Mohanad Bold"/>
@@ -813,7 +855,6 @@
               </w:rPr>
               <w:t>.رقم</w:t>
             </w:r>
-            <w:proofErr w:type="gramEnd"/>
             <w:r>
               <w:rPr>
                 <w:rFonts w:cs="AL-Mohanad Bold"/>
@@ -880,7 +921,6 @@
               <w:t>{{</w:t>
             </w:r>
             <w:proofErr w:type="spellStart"/>
-            <w:proofErr w:type="gramStart"/>
             <w:r>
               <w:rPr>
                 <w:rFonts w:cs="AL-Mohanad Bold"/>
@@ -899,7 +939,6 @@
               </w:rPr>
               <w:t>.الكلية</w:t>
             </w:r>
-            <w:proofErr w:type="gramEnd"/>
             <w:r>
               <w:rPr>
                 <w:rFonts w:cs="AL-Mohanad Bold"/>
@@ -1621,19 +1660,11 @@
               </w:rPr>
               <w:t>{%</w:t>
             </w:r>
-            <w:proofErr w:type="gramStart"/>
-            <w:r>
-              <w:rPr>
-                <w:rFonts w:cs="AL-Mohanad Bold"/>
-              </w:rPr>
-              <w:t>tr  for</w:t>
-            </w:r>
-            <w:proofErr w:type="gramEnd"/>
-            <w:r>
-              <w:rPr>
-                <w:rFonts w:cs="AL-Mohanad Bold"/>
-              </w:rPr>
-              <w:t xml:space="preserve"> </w:t>
+            <w:r>
+              <w:rPr>
+                <w:rFonts w:cs="AL-Mohanad Bold"/>
+              </w:rPr>
+              <w:t xml:space="preserve">tr  for </w:t>
             </w:r>
             <w:proofErr w:type="spellStart"/>
             <w:r>
@@ -1702,7 +1733,6 @@
               <w:t>{{</w:t>
             </w:r>
             <w:proofErr w:type="spellStart"/>
-            <w:proofErr w:type="gramStart"/>
             <w:r>
               <w:rPr>
                 <w:rFonts w:cs="AL-Mohanad Bold"/>
@@ -1725,7 +1755,6 @@
               </w:rPr>
               <w:t>.رقم</w:t>
             </w:r>
-            <w:proofErr w:type="gramEnd"/>
             <w:r>
               <w:rPr>
                 <w:rFonts w:cs="AL-Mohanad Bold"/>
@@ -1780,7 +1809,6 @@
               <w:t>{{</w:t>
             </w:r>
             <w:proofErr w:type="spellStart"/>
-            <w:proofErr w:type="gramStart"/>
             <w:r>
               <w:rPr>
                 <w:rFonts w:cs="AL-Mohanad Bold"/>
@@ -1799,7 +1827,6 @@
               </w:rPr>
               <w:t>.الكلية</w:t>
             </w:r>
-            <w:proofErr w:type="gramEnd"/>
             <w:r>
               <w:rPr>
                 <w:rFonts w:cs="AL-Mohanad Bold"/>
@@ -2464,30 +2491,39 @@
           <w:rtl/>
         </w:rPr>
         <w:lastRenderedPageBreak/>
-        <w:t>محضر الجلسة</w:t>
-      </w:r>
-      <w:r>
-        <w:rPr>
-          <w:rFonts w:cs="AL-Mohanad Bold"/>
+        <w:t xml:space="preserve">محضر </w:t>
+      </w:r>
+      <w:r>
+        <w:rPr>
+          <w:rFonts w:cs="AL-Mohanad Bold" w:hint="cs"/>
           <w:b/>
           <w:bCs/>
           <w:sz w:val="26"/>
           <w:szCs w:val="26"/>
           <w:rtl/>
         </w:rPr>
-        <w:t xml:space="preserve"> </w:t>
-      </w:r>
-      <w:r>
-        <w:rPr>
-          <w:rFonts w:cs="AL-Mohanad Bold" w:hint="cs"/>
+        <w:t>{{</w:t>
+      </w:r>
+      <w:r>
+        <w:rPr>
+          <w:rFonts w:cs="AL-Mohanad Bold"/>
           <w:b/>
           <w:bCs/>
           <w:sz w:val="26"/>
           <w:szCs w:val="26"/>
-          <w:highlight w:val="red"/>
-          <w:rtl/>
-        </w:rPr>
-        <w:t>الثامنة عشر</w:t>
+        </w:rPr>
+        <w:t>con</w:t>
+      </w:r>
+      <w:r>
+        <w:rPr>
+          <w:rFonts w:cs="AL-Mohanad Bold" w:hint="cs"/>
+          <w:b/>
+          <w:bCs/>
+          <w:sz w:val="26"/>
+          <w:szCs w:val="26"/>
+          <w:rtl/>
+        </w:rPr>
+        <w:t>}}</w:t>
       </w:r>
       <w:r>
         <w:rPr>
@@ -3479,27 +3515,7 @@
                 <w:szCs w:val="20"/>
                 <w:rtl/>
               </w:rPr>
-              <w:t xml:space="preserve">د / أحمد بن </w:t>
-            </w:r>
-            <w:proofErr w:type="gramStart"/>
-            <w:r>
-              <w:rPr>
-                <w:rFonts w:cs="PT Bold Heading" w:hint="cs"/>
-                <w:sz w:val="20"/>
-                <w:szCs w:val="20"/>
-                <w:rtl/>
-              </w:rPr>
-              <w:t>عبدالله</w:t>
-            </w:r>
-            <w:proofErr w:type="gramEnd"/>
-            <w:r>
-              <w:rPr>
-                <w:rFonts w:cs="PT Bold Heading" w:hint="cs"/>
-                <w:sz w:val="20"/>
-                <w:szCs w:val="20"/>
-                <w:rtl/>
-              </w:rPr>
-              <w:t xml:space="preserve"> الدغيري </w:t>
+              <w:t xml:space="preserve">د / أحمد بن عبدالله الدغيري </w:t>
             </w:r>
           </w:p>
         </w:tc>
@@ -3738,19 +3754,8 @@
                 <w:szCs w:val="20"/>
                 <w:rtl/>
               </w:rPr>
-              <w:t xml:space="preserve"> </w:t>
-            </w:r>
-            <w:proofErr w:type="gramStart"/>
-            <w:r>
-              <w:rPr>
-                <w:rFonts w:cs="PT Bold Heading" w:hint="cs"/>
-                <w:sz w:val="20"/>
-                <w:szCs w:val="20"/>
-                <w:rtl/>
-              </w:rPr>
-              <w:t>بالطيبي</w:t>
-            </w:r>
-            <w:proofErr w:type="gramEnd"/>
+              <w:t xml:space="preserve"> بالطيبي</w:t>
+            </w:r>
           </w:p>
         </w:tc>
         <w:tc>
@@ -4274,19 +4279,8 @@
                 <w:szCs w:val="20"/>
                 <w:rtl/>
               </w:rPr>
-              <w:t xml:space="preserve">واعتذر عن الحضور كل </w:t>
-            </w:r>
-            <w:proofErr w:type="gramStart"/>
-            <w:r>
-              <w:rPr>
-                <w:rFonts w:cs="PT Bold Heading" w:hint="cs"/>
-                <w:sz w:val="20"/>
-                <w:szCs w:val="20"/>
-                <w:rtl/>
-              </w:rPr>
-              <w:t>من :</w:t>
-            </w:r>
-            <w:proofErr w:type="gramEnd"/>
+              <w:t>واعتذر عن الحضور كل من :</w:t>
+            </w:r>
           </w:p>
         </w:tc>
       </w:tr>
@@ -4409,7 +4403,6 @@
         </w:rPr>
         <w:t xml:space="preserve"> in </w:t>
       </w:r>
-      <w:proofErr w:type="gramStart"/>
       <w:r>
         <w:rPr>
           <w:rFonts w:cs="AL-Mohanad Bold"/>
@@ -4432,20 +4425,7 @@
           <w:u w:val="single"/>
           <w:rtl/>
         </w:rPr>
-        <w:t xml:space="preserve">  %</w:t>
-      </w:r>
-      <w:proofErr w:type="gramEnd"/>
-      <w:r>
-        <w:rPr>
-          <w:rFonts w:cs="AL-Mohanad Bold"/>
-          <w:b/>
-          <w:bCs/>
-          <w:sz w:val="16"/>
-          <w:szCs w:val="16"/>
-          <w:u w:val="single"/>
-          <w:rtl/>
-        </w:rPr>
-        <w:t>}</w:t>
+        <w:t xml:space="preserve">  %}</w:t>
       </w:r>
     </w:p>
     <w:p>
@@ -4483,7 +4463,6 @@
         <w:t>{{</w:t>
       </w:r>
       <w:proofErr w:type="spellStart"/>
-      <w:proofErr w:type="gramStart"/>
       <w:r>
         <w:rPr>
           <w:rFonts w:cs="AL-Mohanad Bold"/>
@@ -4504,19 +4483,7 @@
           <w:szCs w:val="24"/>
           <w:rtl/>
         </w:rPr>
-        <w:t>.رقم</w:t>
-      </w:r>
-      <w:proofErr w:type="gramEnd"/>
-      <w:r>
-        <w:rPr>
-          <w:rFonts w:cs="AL-Mohanad Bold"/>
-          <w:b/>
-          <w:bCs/>
-          <w:sz w:val="24"/>
-          <w:szCs w:val="24"/>
-          <w:rtl/>
-        </w:rPr>
-        <w:t>}}</w:t>
+        <w:t>.رقم}}</w:t>
       </w:r>
     </w:p>
     <w:p>
@@ -4548,7 +4515,6 @@
         <w:t>{{</w:t>
       </w:r>
       <w:proofErr w:type="spellStart"/>
-      <w:proofErr w:type="gramStart"/>
       <w:r>
         <w:rPr>
           <w:rFonts w:cs="AL-Mohanad Bold"/>
@@ -4576,7 +4542,6 @@
         </w:rPr>
         <w:t>الكلية</w:t>
       </w:r>
-      <w:proofErr w:type="gramEnd"/>
       <w:r>
         <w:rPr>
           <w:rFonts w:cs="AL-Mohanad Bold"/>
@@ -5589,7 +5554,6 @@
               <w:t>{{</w:t>
             </w:r>
             <w:proofErr w:type="spellStart"/>
-            <w:proofErr w:type="gramStart"/>
             <w:r>
               <w:rPr>
                 <w:rFonts w:cs="AL-Mohanad Bold"/>
@@ -5606,17 +5570,7 @@
                 <w:szCs w:val="24"/>
                 <w:rtl/>
               </w:rPr>
-              <w:t>.مناقش</w:t>
-            </w:r>
-            <w:proofErr w:type="gramEnd"/>
-            <w:r>
-              <w:rPr>
-                <w:rFonts w:cs="AL-Mohanad Bold" w:hint="cs"/>
-                <w:sz w:val="24"/>
-                <w:szCs w:val="24"/>
-                <w:rtl/>
-              </w:rPr>
-              <w:t>1</w:t>
+              <w:t>.مناقش1</w:t>
             </w:r>
             <w:r>
               <w:rPr>
@@ -5654,7 +5608,6 @@
               <w:t>{{</w:t>
             </w:r>
             <w:proofErr w:type="spellStart"/>
-            <w:proofErr w:type="gramStart"/>
             <w:r>
               <w:rPr>
                 <w:rFonts w:cs="AL-Mohanad Bold"/>
@@ -5671,17 +5624,7 @@
                 <w:szCs w:val="24"/>
                 <w:rtl/>
               </w:rPr>
-              <w:t>.رتبة</w:t>
-            </w:r>
-            <w:proofErr w:type="gramEnd"/>
-            <w:r>
-              <w:rPr>
-                <w:rFonts w:cs="AL-Mohanad Bold" w:hint="cs"/>
-                <w:sz w:val="24"/>
-                <w:szCs w:val="24"/>
-                <w:rtl/>
-              </w:rPr>
-              <w:t>1</w:t>
+              <w:t>.رتبة1</w:t>
             </w:r>
             <w:r>
               <w:rPr>
@@ -5811,7 +5754,6 @@
               <w:t>{{</w:t>
             </w:r>
             <w:proofErr w:type="spellStart"/>
-            <w:proofErr w:type="gramStart"/>
             <w:r>
               <w:rPr>
                 <w:rFonts w:cs="AL-Mohanad Bold"/>
@@ -5828,17 +5770,7 @@
                 <w:szCs w:val="24"/>
                 <w:rtl/>
               </w:rPr>
-              <w:t>.صفة</w:t>
-            </w:r>
-            <w:proofErr w:type="gramEnd"/>
-            <w:r>
-              <w:rPr>
-                <w:rFonts w:cs="AL-Mohanad Bold" w:hint="cs"/>
-                <w:sz w:val="24"/>
-                <w:szCs w:val="24"/>
-                <w:rtl/>
-              </w:rPr>
-              <w:t>1</w:t>
+              <w:t>.صفة1</w:t>
             </w:r>
             <w:r>
               <w:rPr>
@@ -5908,7 +5840,6 @@
               <w:t>{{</w:t>
             </w:r>
             <w:proofErr w:type="spellStart"/>
-            <w:proofErr w:type="gramStart"/>
             <w:r>
               <w:rPr>
                 <w:rFonts w:cs="AL-Mohanad Bold"/>
@@ -5925,17 +5856,7 @@
                 <w:szCs w:val="24"/>
                 <w:rtl/>
               </w:rPr>
-              <w:t>.مناقش</w:t>
-            </w:r>
-            <w:proofErr w:type="gramEnd"/>
-            <w:r>
-              <w:rPr>
-                <w:rFonts w:cs="AL-Mohanad Bold" w:hint="cs"/>
-                <w:sz w:val="24"/>
-                <w:szCs w:val="24"/>
-                <w:rtl/>
-              </w:rPr>
-              <w:t>2</w:t>
+              <w:t>.مناقش2</w:t>
             </w:r>
             <w:r>
               <w:rPr>
@@ -5973,7 +5894,6 @@
               <w:t>{{</w:t>
             </w:r>
             <w:proofErr w:type="spellStart"/>
-            <w:proofErr w:type="gramStart"/>
             <w:r>
               <w:rPr>
                 <w:rFonts w:cs="AL-Mohanad Bold"/>
@@ -5990,17 +5910,7 @@
                 <w:szCs w:val="24"/>
                 <w:rtl/>
               </w:rPr>
-              <w:t>.رتبة</w:t>
-            </w:r>
-            <w:proofErr w:type="gramEnd"/>
-            <w:r>
-              <w:rPr>
-                <w:rFonts w:cs="AL-Mohanad Bold" w:hint="cs"/>
-                <w:sz w:val="24"/>
-                <w:szCs w:val="24"/>
-                <w:rtl/>
-              </w:rPr>
-              <w:t>2</w:t>
+              <w:t>.رتبة2</w:t>
             </w:r>
             <w:r>
               <w:rPr>
@@ -6130,7 +6040,6 @@
               <w:t>{{</w:t>
             </w:r>
             <w:proofErr w:type="spellStart"/>
-            <w:proofErr w:type="gramStart"/>
             <w:r>
               <w:rPr>
                 <w:rFonts w:cs="AL-Mohanad Bold"/>
@@ -6147,17 +6056,7 @@
                 <w:szCs w:val="24"/>
                 <w:rtl/>
               </w:rPr>
-              <w:t>.صفة</w:t>
-            </w:r>
-            <w:proofErr w:type="gramEnd"/>
-            <w:r>
-              <w:rPr>
-                <w:rFonts w:cs="AL-Mohanad Bold" w:hint="cs"/>
-                <w:sz w:val="24"/>
-                <w:szCs w:val="24"/>
-                <w:rtl/>
-              </w:rPr>
-              <w:t>2</w:t>
+              <w:t>.صفة2</w:t>
             </w:r>
             <w:r>
               <w:rPr>
@@ -6227,7 +6126,6 @@
               <w:t>{{</w:t>
             </w:r>
             <w:proofErr w:type="spellStart"/>
-            <w:proofErr w:type="gramStart"/>
             <w:r>
               <w:rPr>
                 <w:rFonts w:cs="AL-Mohanad Bold"/>
@@ -6244,17 +6142,7 @@
                 <w:szCs w:val="24"/>
                 <w:rtl/>
               </w:rPr>
-              <w:t>.مناقش</w:t>
-            </w:r>
-            <w:proofErr w:type="gramEnd"/>
-            <w:r>
-              <w:rPr>
-                <w:rFonts w:cs="AL-Mohanad Bold" w:hint="cs"/>
-                <w:sz w:val="24"/>
-                <w:szCs w:val="24"/>
-                <w:rtl/>
-              </w:rPr>
-              <w:t>3</w:t>
+              <w:t>.مناقش3</w:t>
             </w:r>
             <w:r>
               <w:rPr>
@@ -6292,7 +6180,6 @@
               <w:t>{{</w:t>
             </w:r>
             <w:proofErr w:type="spellStart"/>
-            <w:proofErr w:type="gramStart"/>
             <w:r>
               <w:rPr>
                 <w:rFonts w:cs="AL-Mohanad Bold"/>
@@ -6309,17 +6196,7 @@
                 <w:szCs w:val="24"/>
                 <w:rtl/>
               </w:rPr>
-              <w:t>.رتبة</w:t>
-            </w:r>
-            <w:proofErr w:type="gramEnd"/>
-            <w:r>
-              <w:rPr>
-                <w:rFonts w:cs="AL-Mohanad Bold" w:hint="cs"/>
-                <w:sz w:val="24"/>
-                <w:szCs w:val="24"/>
-                <w:rtl/>
-              </w:rPr>
-              <w:t>3</w:t>
+              <w:t>.رتبة3</w:t>
             </w:r>
             <w:r>
               <w:rPr>
@@ -6449,7 +6326,6 @@
               <w:t>{{</w:t>
             </w:r>
             <w:proofErr w:type="spellStart"/>
-            <w:proofErr w:type="gramStart"/>
             <w:r>
               <w:rPr>
                 <w:rFonts w:cs="AL-Mohanad Bold"/>
@@ -6466,17 +6342,7 @@
                 <w:szCs w:val="24"/>
                 <w:rtl/>
               </w:rPr>
-              <w:t>.صفة</w:t>
-            </w:r>
-            <w:proofErr w:type="gramEnd"/>
-            <w:r>
-              <w:rPr>
-                <w:rFonts w:cs="AL-Mohanad Bold" w:hint="cs"/>
-                <w:sz w:val="24"/>
-                <w:szCs w:val="24"/>
-                <w:rtl/>
-              </w:rPr>
-              <w:t>3</w:t>
+              <w:t>.صفة3</w:t>
             </w:r>
             <w:r>
               <w:rPr>
@@ -6579,7 +6445,6 @@
               <w:t>{{</w:t>
             </w:r>
             <w:proofErr w:type="spellStart"/>
-            <w:proofErr w:type="gramStart"/>
             <w:r>
               <w:rPr>
                 <w:rFonts w:cs="AL-Mohanad Bold"/>
@@ -6596,17 +6461,7 @@
                 <w:szCs w:val="24"/>
                 <w:rtl/>
               </w:rPr>
-              <w:t>.مناقش</w:t>
-            </w:r>
-            <w:proofErr w:type="gramEnd"/>
-            <w:r>
-              <w:rPr>
-                <w:rFonts w:cs="AL-Mohanad Bold" w:hint="cs"/>
-                <w:sz w:val="24"/>
-                <w:szCs w:val="24"/>
-                <w:rtl/>
-              </w:rPr>
-              <w:t>6</w:t>
+              <w:t>.مناقش6</w:t>
             </w:r>
             <w:r>
               <w:rPr>
@@ -6643,7 +6498,6 @@
               <w:t>{{</w:t>
             </w:r>
             <w:proofErr w:type="spellStart"/>
-            <w:proofErr w:type="gramStart"/>
             <w:r>
               <w:rPr>
                 <w:rFonts w:cs="AL-Mohanad Bold"/>
@@ -6660,17 +6514,7 @@
                 <w:szCs w:val="24"/>
                 <w:rtl/>
               </w:rPr>
-              <w:t>.رتبة</w:t>
-            </w:r>
-            <w:proofErr w:type="gramEnd"/>
-            <w:r>
-              <w:rPr>
-                <w:rFonts w:cs="AL-Mohanad Bold" w:hint="cs"/>
-                <w:sz w:val="24"/>
-                <w:szCs w:val="24"/>
-                <w:rtl/>
-              </w:rPr>
-              <w:t>6</w:t>
+              <w:t>.رتبة6</w:t>
             </w:r>
             <w:r>
               <w:rPr>
@@ -6800,7 +6644,6 @@
               <w:t>{{</w:t>
             </w:r>
             <w:proofErr w:type="spellStart"/>
-            <w:proofErr w:type="gramStart"/>
             <w:r>
               <w:rPr>
                 <w:rFonts w:cs="AL-Mohanad Bold"/>
@@ -6817,17 +6660,7 @@
                 <w:szCs w:val="24"/>
                 <w:rtl/>
               </w:rPr>
-              <w:t>.صفة</w:t>
-            </w:r>
-            <w:proofErr w:type="gramEnd"/>
-            <w:r>
-              <w:rPr>
-                <w:rFonts w:cs="AL-Mohanad Bold" w:hint="cs"/>
-                <w:sz w:val="24"/>
-                <w:szCs w:val="24"/>
-                <w:rtl/>
-              </w:rPr>
-              <w:t>6</w:t>
+              <w:t>.صفة6</w:t>
             </w:r>
             <w:r>
               <w:rPr>
@@ -6897,7 +6730,6 @@
               <w:t>{{</w:t>
             </w:r>
             <w:proofErr w:type="spellStart"/>
-            <w:proofErr w:type="gramStart"/>
             <w:r>
               <w:rPr>
                 <w:rFonts w:cs="AL-Mohanad Bold"/>
@@ -6914,17 +6746,7 @@
                 <w:szCs w:val="24"/>
                 <w:rtl/>
               </w:rPr>
-              <w:t>.مناقش</w:t>
-            </w:r>
-            <w:proofErr w:type="gramEnd"/>
-            <w:r>
-              <w:rPr>
-                <w:rFonts w:cs="AL-Mohanad Bold" w:hint="cs"/>
-                <w:sz w:val="24"/>
-                <w:szCs w:val="24"/>
-                <w:rtl/>
-              </w:rPr>
-              <w:t>7</w:t>
+              <w:t>.مناقش7</w:t>
             </w:r>
             <w:r>
               <w:rPr>
@@ -6961,7 +6783,6 @@
               <w:t>{{</w:t>
             </w:r>
             <w:proofErr w:type="spellStart"/>
-            <w:proofErr w:type="gramStart"/>
             <w:r>
               <w:rPr>
                 <w:rFonts w:cs="AL-Mohanad Bold"/>
@@ -6978,17 +6799,7 @@
                 <w:szCs w:val="24"/>
                 <w:rtl/>
               </w:rPr>
-              <w:t>.رتبة</w:t>
-            </w:r>
-            <w:proofErr w:type="gramEnd"/>
-            <w:r>
-              <w:rPr>
-                <w:rFonts w:cs="AL-Mohanad Bold" w:hint="cs"/>
-                <w:sz w:val="24"/>
-                <w:szCs w:val="24"/>
-                <w:rtl/>
-              </w:rPr>
-              <w:t>7</w:t>
+              <w:t>.رتبة7</w:t>
             </w:r>
             <w:r>
               <w:rPr>
@@ -7118,7 +6929,6 @@
               <w:t>{{</w:t>
             </w:r>
             <w:proofErr w:type="spellStart"/>
-            <w:proofErr w:type="gramStart"/>
             <w:r>
               <w:rPr>
                 <w:rFonts w:cs="AL-Mohanad Bold"/>
@@ -7135,17 +6945,7 @@
                 <w:szCs w:val="24"/>
                 <w:rtl/>
               </w:rPr>
-              <w:t>.صفة</w:t>
-            </w:r>
-            <w:proofErr w:type="gramEnd"/>
-            <w:r>
-              <w:rPr>
-                <w:rFonts w:cs="AL-Mohanad Bold" w:hint="cs"/>
-                <w:sz w:val="24"/>
-                <w:szCs w:val="24"/>
-                <w:rtl/>
-              </w:rPr>
-              <w:t>7</w:t>
+              <w:t>.صفة7</w:t>
             </w:r>
             <w:r>
               <w:rPr>
@@ -7222,7 +7022,6 @@
         <w:t>{{</w:t>
       </w:r>
       <w:proofErr w:type="spellStart"/>
-      <w:proofErr w:type="gramStart"/>
       <w:r>
         <w:rPr>
           <w:rFonts w:cs="AL-Mohanad Bold"/>
@@ -7250,7 +7049,6 @@
         </w:rPr>
         <w:t>القسم</w:t>
       </w:r>
-      <w:proofErr w:type="gramEnd"/>
       <w:r>
         <w:rPr>
           <w:rFonts w:cs="AL-Mohanad Bold"/>
@@ -7472,7 +7270,6 @@
         <w:t>{{</w:t>
       </w:r>
       <w:proofErr w:type="spellStart"/>
-      <w:proofErr w:type="gramStart"/>
       <w:r>
         <w:rPr>
           <w:rFonts w:cs="AL-Mohanad Bold"/>
@@ -7500,7 +7297,6 @@
         </w:rPr>
         <w:t>الكلية</w:t>
       </w:r>
-      <w:proofErr w:type="gramEnd"/>
       <w:r>
         <w:rPr>
           <w:rFonts w:cs="AL-Mohanad Bold"/>
@@ -8049,7 +7845,6 @@
         <w:t>{{</w:t>
       </w:r>
       <w:proofErr w:type="spellStart"/>
-      <w:proofErr w:type="gramStart"/>
       <w:r>
         <w:rPr>
           <w:rFonts w:cs="AL-Mohanad Bold"/>
@@ -8077,7 +7872,6 @@
         </w:rPr>
         <w:t>البرنامج</w:t>
       </w:r>
-      <w:proofErr w:type="gramEnd"/>
       <w:r>
         <w:rPr>
           <w:rFonts w:cs="AL-Mohanad Bold"/>
@@ -8896,7 +8690,6 @@
               <w:t>{{</w:t>
             </w:r>
             <w:proofErr w:type="spellStart"/>
-            <w:proofErr w:type="gramStart"/>
             <w:r>
               <w:rPr>
                 <w:rFonts w:cs="AL-Mohanad Bold"/>
@@ -8913,17 +8706,7 @@
                 <w:szCs w:val="24"/>
                 <w:rtl/>
               </w:rPr>
-              <w:t>.مناقش</w:t>
-            </w:r>
-            <w:proofErr w:type="gramEnd"/>
-            <w:r>
-              <w:rPr>
-                <w:rFonts w:cs="AL-Mohanad Bold" w:hint="cs"/>
-                <w:sz w:val="24"/>
-                <w:szCs w:val="24"/>
-                <w:rtl/>
-              </w:rPr>
-              <w:t>1</w:t>
+              <w:t>.مناقش1</w:t>
             </w:r>
             <w:r>
               <w:rPr>
@@ -8961,7 +8744,6 @@
               <w:t>{{</w:t>
             </w:r>
             <w:proofErr w:type="spellStart"/>
-            <w:proofErr w:type="gramStart"/>
             <w:r>
               <w:rPr>
                 <w:rFonts w:cs="AL-Mohanad Bold"/>
@@ -8978,17 +8760,7 @@
                 <w:szCs w:val="24"/>
                 <w:rtl/>
               </w:rPr>
-              <w:t>.رتبة</w:t>
-            </w:r>
-            <w:proofErr w:type="gramEnd"/>
-            <w:r>
-              <w:rPr>
-                <w:rFonts w:cs="AL-Mohanad Bold" w:hint="cs"/>
-                <w:sz w:val="24"/>
-                <w:szCs w:val="24"/>
-                <w:rtl/>
-              </w:rPr>
-              <w:t>1</w:t>
+              <w:t>.رتبة1</w:t>
             </w:r>
             <w:r>
               <w:rPr>
@@ -9118,7 +8890,6 @@
               <w:t>{{</w:t>
             </w:r>
             <w:proofErr w:type="spellStart"/>
-            <w:proofErr w:type="gramStart"/>
             <w:r>
               <w:rPr>
                 <w:rFonts w:cs="AL-Mohanad Bold"/>
@@ -9135,17 +8906,7 @@
                 <w:szCs w:val="24"/>
                 <w:rtl/>
               </w:rPr>
-              <w:t>.صفة</w:t>
-            </w:r>
-            <w:proofErr w:type="gramEnd"/>
-            <w:r>
-              <w:rPr>
-                <w:rFonts w:cs="AL-Mohanad Bold" w:hint="cs"/>
-                <w:sz w:val="24"/>
-                <w:szCs w:val="24"/>
-                <w:rtl/>
-              </w:rPr>
-              <w:t>1</w:t>
+              <w:t>.صفة1</w:t>
             </w:r>
             <w:r>
               <w:rPr>
@@ -9215,7 +8976,6 @@
               <w:t>{{</w:t>
             </w:r>
             <w:proofErr w:type="spellStart"/>
-            <w:proofErr w:type="gramStart"/>
             <w:r>
               <w:rPr>
                 <w:rFonts w:cs="AL-Mohanad Bold"/>
@@ -9232,17 +8992,7 @@
                 <w:szCs w:val="24"/>
                 <w:rtl/>
               </w:rPr>
-              <w:t>.مناقش</w:t>
-            </w:r>
-            <w:proofErr w:type="gramEnd"/>
-            <w:r>
-              <w:rPr>
-                <w:rFonts w:cs="AL-Mohanad Bold" w:hint="cs"/>
-                <w:sz w:val="24"/>
-                <w:szCs w:val="24"/>
-                <w:rtl/>
-              </w:rPr>
-              <w:t>2</w:t>
+              <w:t>.مناقش2</w:t>
             </w:r>
             <w:r>
               <w:rPr>
@@ -9280,7 +9030,6 @@
               <w:t>{{</w:t>
             </w:r>
             <w:proofErr w:type="spellStart"/>
-            <w:proofErr w:type="gramStart"/>
             <w:r>
               <w:rPr>
                 <w:rFonts w:cs="AL-Mohanad Bold"/>
@@ -9297,17 +9046,7 @@
                 <w:szCs w:val="24"/>
                 <w:rtl/>
               </w:rPr>
-              <w:t>.رتبة</w:t>
-            </w:r>
-            <w:proofErr w:type="gramEnd"/>
-            <w:r>
-              <w:rPr>
-                <w:rFonts w:cs="AL-Mohanad Bold" w:hint="cs"/>
-                <w:sz w:val="24"/>
-                <w:szCs w:val="24"/>
-                <w:rtl/>
-              </w:rPr>
-              <w:t>2</w:t>
+              <w:t>.رتبة2</w:t>
             </w:r>
             <w:r>
               <w:rPr>
@@ -9437,7 +9176,6 @@
               <w:t>{{</w:t>
             </w:r>
             <w:proofErr w:type="spellStart"/>
-            <w:proofErr w:type="gramStart"/>
             <w:r>
               <w:rPr>
                 <w:rFonts w:cs="AL-Mohanad Bold"/>
@@ -9454,17 +9192,7 @@
                 <w:szCs w:val="24"/>
                 <w:rtl/>
               </w:rPr>
-              <w:t>.صفة</w:t>
-            </w:r>
-            <w:proofErr w:type="gramEnd"/>
-            <w:r>
-              <w:rPr>
-                <w:rFonts w:cs="AL-Mohanad Bold" w:hint="cs"/>
-                <w:sz w:val="24"/>
-                <w:szCs w:val="24"/>
-                <w:rtl/>
-              </w:rPr>
-              <w:t>2</w:t>
+              <w:t>.صفة2</w:t>
             </w:r>
             <w:r>
               <w:rPr>
@@ -9534,7 +9262,6 @@
               <w:t>{{</w:t>
             </w:r>
             <w:proofErr w:type="spellStart"/>
-            <w:proofErr w:type="gramStart"/>
             <w:r>
               <w:rPr>
                 <w:rFonts w:cs="AL-Mohanad Bold"/>
@@ -9551,17 +9278,7 @@
                 <w:szCs w:val="24"/>
                 <w:rtl/>
               </w:rPr>
-              <w:t>.مناقش</w:t>
-            </w:r>
-            <w:proofErr w:type="gramEnd"/>
-            <w:r>
-              <w:rPr>
-                <w:rFonts w:cs="AL-Mohanad Bold" w:hint="cs"/>
-                <w:sz w:val="24"/>
-                <w:szCs w:val="24"/>
-                <w:rtl/>
-              </w:rPr>
-              <w:t>3</w:t>
+              <w:t>.مناقش3</w:t>
             </w:r>
             <w:r>
               <w:rPr>
@@ -9599,7 +9316,6 @@
               <w:t>{{</w:t>
             </w:r>
             <w:proofErr w:type="spellStart"/>
-            <w:proofErr w:type="gramStart"/>
             <w:r>
               <w:rPr>
                 <w:rFonts w:cs="AL-Mohanad Bold"/>
@@ -9616,17 +9332,7 @@
                 <w:szCs w:val="24"/>
                 <w:rtl/>
               </w:rPr>
-              <w:t>.رتبة</w:t>
-            </w:r>
-            <w:proofErr w:type="gramEnd"/>
-            <w:r>
-              <w:rPr>
-                <w:rFonts w:cs="AL-Mohanad Bold" w:hint="cs"/>
-                <w:sz w:val="24"/>
-                <w:szCs w:val="24"/>
-                <w:rtl/>
-              </w:rPr>
-              <w:t>3</w:t>
+              <w:t>.رتبة3</w:t>
             </w:r>
             <w:r>
               <w:rPr>
@@ -9756,7 +9462,6 @@
               <w:t>{{</w:t>
             </w:r>
             <w:proofErr w:type="spellStart"/>
-            <w:proofErr w:type="gramStart"/>
             <w:r>
               <w:rPr>
                 <w:rFonts w:cs="AL-Mohanad Bold"/>
@@ -9773,17 +9478,7 @@
                 <w:szCs w:val="24"/>
                 <w:rtl/>
               </w:rPr>
-              <w:t>.صفة</w:t>
-            </w:r>
-            <w:proofErr w:type="gramEnd"/>
-            <w:r>
-              <w:rPr>
-                <w:rFonts w:cs="AL-Mohanad Bold" w:hint="cs"/>
-                <w:sz w:val="24"/>
-                <w:szCs w:val="24"/>
-                <w:rtl/>
-              </w:rPr>
-              <w:t>3</w:t>
+              <w:t>.صفة3</w:t>
             </w:r>
             <w:r>
               <w:rPr>
@@ -9886,7 +9581,6 @@
               <w:t>{{</w:t>
             </w:r>
             <w:proofErr w:type="spellStart"/>
-            <w:proofErr w:type="gramStart"/>
             <w:r>
               <w:rPr>
                 <w:rFonts w:cs="AL-Mohanad Bold"/>
@@ -9903,17 +9597,7 @@
                 <w:szCs w:val="24"/>
                 <w:rtl/>
               </w:rPr>
-              <w:t>.مناقش</w:t>
-            </w:r>
-            <w:proofErr w:type="gramEnd"/>
-            <w:r>
-              <w:rPr>
-                <w:rFonts w:cs="AL-Mohanad Bold" w:hint="cs"/>
-                <w:sz w:val="24"/>
-                <w:szCs w:val="24"/>
-                <w:rtl/>
-              </w:rPr>
-              <w:t>6</w:t>
+              <w:t>.مناقش6</w:t>
             </w:r>
             <w:r>
               <w:rPr>
@@ -9950,7 +9634,6 @@
               <w:t>{{</w:t>
             </w:r>
             <w:proofErr w:type="spellStart"/>
-            <w:proofErr w:type="gramStart"/>
             <w:r>
               <w:rPr>
                 <w:rFonts w:cs="AL-Mohanad Bold"/>
@@ -9967,17 +9650,7 @@
                 <w:szCs w:val="24"/>
                 <w:rtl/>
               </w:rPr>
-              <w:t>.رتبة</w:t>
-            </w:r>
-            <w:proofErr w:type="gramEnd"/>
-            <w:r>
-              <w:rPr>
-                <w:rFonts w:cs="AL-Mohanad Bold" w:hint="cs"/>
-                <w:sz w:val="24"/>
-                <w:szCs w:val="24"/>
-                <w:rtl/>
-              </w:rPr>
-              <w:t>6</w:t>
+              <w:t>.رتبة6</w:t>
             </w:r>
             <w:r>
               <w:rPr>
@@ -10107,7 +9780,6 @@
               <w:t>{{</w:t>
             </w:r>
             <w:proofErr w:type="spellStart"/>
-            <w:proofErr w:type="gramStart"/>
             <w:r>
               <w:rPr>
                 <w:rFonts w:cs="AL-Mohanad Bold"/>
@@ -10124,17 +9796,7 @@
                 <w:szCs w:val="24"/>
                 <w:rtl/>
               </w:rPr>
-              <w:t>.صفة</w:t>
-            </w:r>
-            <w:proofErr w:type="gramEnd"/>
-            <w:r>
-              <w:rPr>
-                <w:rFonts w:cs="AL-Mohanad Bold" w:hint="cs"/>
-                <w:sz w:val="24"/>
-                <w:szCs w:val="24"/>
-                <w:rtl/>
-              </w:rPr>
-              <w:t>6</w:t>
+              <w:t>.صفة6</w:t>
             </w:r>
             <w:r>
               <w:rPr>
@@ -10204,7 +9866,6 @@
               <w:t>{{</w:t>
             </w:r>
             <w:proofErr w:type="spellStart"/>
-            <w:proofErr w:type="gramStart"/>
             <w:r>
               <w:rPr>
                 <w:rFonts w:cs="AL-Mohanad Bold"/>
@@ -10221,17 +9882,7 @@
                 <w:szCs w:val="24"/>
                 <w:rtl/>
               </w:rPr>
-              <w:t>.مناقش</w:t>
-            </w:r>
-            <w:proofErr w:type="gramEnd"/>
-            <w:r>
-              <w:rPr>
-                <w:rFonts w:cs="AL-Mohanad Bold" w:hint="cs"/>
-                <w:sz w:val="24"/>
-                <w:szCs w:val="24"/>
-                <w:rtl/>
-              </w:rPr>
-              <w:t>7</w:t>
+              <w:t>.مناقش7</w:t>
             </w:r>
             <w:r>
               <w:rPr>
@@ -10268,7 +9919,6 @@
               <w:t>{{</w:t>
             </w:r>
             <w:proofErr w:type="spellStart"/>
-            <w:proofErr w:type="gramStart"/>
             <w:r>
               <w:rPr>
                 <w:rFonts w:cs="AL-Mohanad Bold"/>
@@ -10285,17 +9935,7 @@
                 <w:szCs w:val="24"/>
                 <w:rtl/>
               </w:rPr>
-              <w:t>.رتبة</w:t>
-            </w:r>
-            <w:proofErr w:type="gramEnd"/>
-            <w:r>
-              <w:rPr>
-                <w:rFonts w:cs="AL-Mohanad Bold" w:hint="cs"/>
-                <w:sz w:val="24"/>
-                <w:szCs w:val="24"/>
-                <w:rtl/>
-              </w:rPr>
-              <w:t>7</w:t>
+              <w:t>.رتبة7</w:t>
             </w:r>
             <w:r>
               <w:rPr>
@@ -10425,7 +10065,6 @@
               <w:t>{{</w:t>
             </w:r>
             <w:proofErr w:type="spellStart"/>
-            <w:proofErr w:type="gramStart"/>
             <w:r>
               <w:rPr>
                 <w:rFonts w:cs="AL-Mohanad Bold"/>
@@ -10442,17 +10081,7 @@
                 <w:szCs w:val="24"/>
                 <w:rtl/>
               </w:rPr>
-              <w:t>.صفة</w:t>
-            </w:r>
-            <w:proofErr w:type="gramEnd"/>
-            <w:r>
-              <w:rPr>
-                <w:rFonts w:cs="AL-Mohanad Bold" w:hint="cs"/>
-                <w:sz w:val="24"/>
-                <w:szCs w:val="24"/>
-                <w:rtl/>
-              </w:rPr>
-              <w:t>7</w:t>
+              <w:t>.صفة7</w:t>
             </w:r>
             <w:r>
               <w:rPr>
@@ -10515,7 +10144,6 @@
         <w:t xml:space="preserve"> </w:t>
       </w:r>
       <w:proofErr w:type="spellStart"/>
-      <w:proofErr w:type="gramStart"/>
       <w:r>
         <w:rPr>
           <w:rFonts w:cs="AL-Mohanad Bold"/>
@@ -10540,17 +10168,7 @@
           <w:szCs w:val="16"/>
           <w:rtl/>
         </w:rPr>
-        <w:t xml:space="preserve"> %</w:t>
-      </w:r>
-      <w:proofErr w:type="gramEnd"/>
-      <w:r>
-        <w:rPr>
-          <w:rFonts w:cs="AL-Mohanad Bold"/>
-          <w:sz w:val="16"/>
-          <w:szCs w:val="16"/>
-          <w:rtl/>
-        </w:rPr>
-        <w:t>}</w:t>
+        <w:t xml:space="preserve"> %}</w:t>
       </w:r>
     </w:p>
     <w:p>
@@ -10617,7 +10235,6 @@
         </w:rPr>
         <w:t xml:space="preserve"> in </w:t>
       </w:r>
-      <w:proofErr w:type="gramStart"/>
       <w:r>
         <w:rPr>
           <w:rFonts w:cs="AL-Mohanad Bold"/>
@@ -10643,17 +10260,7 @@
           <w:szCs w:val="16"/>
           <w:rtl/>
         </w:rPr>
-        <w:t xml:space="preserve"> %</w:t>
-      </w:r>
-      <w:proofErr w:type="gramEnd"/>
-      <w:r>
-        <w:rPr>
-          <w:rFonts w:cs="AL-Mohanad Bold"/>
-          <w:sz w:val="16"/>
-          <w:szCs w:val="16"/>
-          <w:rtl/>
-        </w:rPr>
-        <w:t>}</w:t>
+        <w:t xml:space="preserve"> %}</w:t>
       </w:r>
     </w:p>
     <w:p>
@@ -10717,7 +10324,6 @@
         <w:t>{{</w:t>
       </w:r>
       <w:proofErr w:type="spellStart"/>
-      <w:proofErr w:type="gramStart"/>
       <w:r>
         <w:rPr>
           <w:rFonts w:cs="AL-Mohanad Bold"/>
@@ -10736,7 +10342,6 @@
         </w:rPr>
         <w:t>.الكلية</w:t>
       </w:r>
-      <w:proofErr w:type="gramEnd"/>
       <w:r>
         <w:rPr>
           <w:rFonts w:cs="AL-Mohanad Bold"/>
@@ -11608,7 +11213,6 @@
         <w:t>{{</w:t>
       </w:r>
       <w:proofErr w:type="spellStart"/>
-      <w:proofErr w:type="gramStart"/>
       <w:r>
         <w:rPr>
           <w:rFonts w:cs="AL-Mohanad Bold"/>
@@ -11627,7 +11231,6 @@
         </w:rPr>
         <w:t>.القسم</w:t>
       </w:r>
-      <w:proofErr w:type="gramEnd"/>
       <w:r>
         <w:rPr>
           <w:rFonts w:cs="AL-Mohanad Bold"/>
@@ -11795,7 +11398,6 @@
         <w:t>{{</w:t>
       </w:r>
       <w:proofErr w:type="spellStart"/>
-      <w:proofErr w:type="gramStart"/>
       <w:r>
         <w:rPr>
           <w:rFonts w:cs="AL-Mohanad Bold"/>
@@ -11814,7 +11416,6 @@
         </w:rPr>
         <w:t>.الكلية</w:t>
       </w:r>
-      <w:proofErr w:type="gramEnd"/>
       <w:r>
         <w:rPr>
           <w:rFonts w:cs="AL-Mohanad Bold"/>
@@ -12164,7 +11765,6 @@
         <w:t>{{</w:t>
       </w:r>
       <w:proofErr w:type="spellStart"/>
-      <w:proofErr w:type="gramStart"/>
       <w:r>
         <w:rPr>
           <w:rFonts w:cs="AL-Mohanad Bold"/>
@@ -12183,7 +11783,6 @@
         </w:rPr>
         <w:t>.القسم</w:t>
       </w:r>
-      <w:proofErr w:type="gramEnd"/>
       <w:r>
         <w:rPr>
           <w:rFonts w:cs="AL-Mohanad Bold"/>

</xml_diff>

<commit_message>
fix the Error 19/11/20
</commit_message>
<xml_diff>
--- a/World Docement/template v4.docx
+++ b/World Docement/template v4.docx
@@ -769,7 +769,21 @@
               <w:rPr>
                 <w:rFonts w:cs="AL-Mohanad Bold"/>
               </w:rPr>
-              <w:t xml:space="preserve">{%tr  for </w:t>
+              <w:t>{%</w:t>
+            </w:r>
+            <w:proofErr w:type="gramStart"/>
+            <w:r>
+              <w:rPr>
+                <w:rFonts w:cs="AL-Mohanad Bold"/>
+              </w:rPr>
+              <w:t>tr  for</w:t>
+            </w:r>
+            <w:proofErr w:type="gramEnd"/>
+            <w:r>
+              <w:rPr>
+                <w:rFonts w:cs="AL-Mohanad Bold"/>
+              </w:rPr>
+              <w:t xml:space="preserve"> </w:t>
             </w:r>
             <w:proofErr w:type="spellStart"/>
             <w:r>
@@ -833,6 +847,7 @@
               <w:t>{{</w:t>
             </w:r>
             <w:proofErr w:type="spellStart"/>
+            <w:proofErr w:type="gramStart"/>
             <w:r>
               <w:rPr>
                 <w:rFonts w:cs="AL-Mohanad Bold"/>
@@ -855,6 +870,7 @@
               </w:rPr>
               <w:t>.رقم</w:t>
             </w:r>
+            <w:proofErr w:type="gramEnd"/>
             <w:r>
               <w:rPr>
                 <w:rFonts w:cs="AL-Mohanad Bold"/>
@@ -921,6 +937,7 @@
               <w:t>{{</w:t>
             </w:r>
             <w:proofErr w:type="spellStart"/>
+            <w:proofErr w:type="gramStart"/>
             <w:r>
               <w:rPr>
                 <w:rFonts w:cs="AL-Mohanad Bold"/>
@@ -939,6 +956,7 @@
               </w:rPr>
               <w:t>.الكلية</w:t>
             </w:r>
+            <w:proofErr w:type="gramEnd"/>
             <w:r>
               <w:rPr>
                 <w:rFonts w:cs="AL-Mohanad Bold"/>
@@ -1047,7 +1065,16 @@
                 <w:szCs w:val="24"/>
                 <w:rtl/>
               </w:rPr>
-              <w:t xml:space="preserve">هـ بطلب الموافقة على خطة البحث المقدمة من الطالب في قسم </w:t>
+              <w:t xml:space="preserve">هـ بطلب الموافقة على خطة البحث المقدمة من </w:t>
+            </w:r>
+            <w:r>
+              <w:rPr>
+                <w:rFonts w:cs="AL-Mohanad Bold" w:hint="cs"/>
+                <w:sz w:val="24"/>
+                <w:szCs w:val="24"/>
+                <w:rtl/>
+              </w:rPr>
+              <w:t>ال</w:t>
             </w:r>
             <w:r>
               <w:rPr>
@@ -1075,6 +1102,60 @@
                 <w:szCs w:val="24"/>
                 <w:rtl/>
               </w:rPr>
+              <w:t>.الطالب</w:t>
+            </w:r>
+            <w:r>
+              <w:rPr>
+                <w:rFonts w:cs="AL-Mohanad Bold"/>
+                <w:sz w:val="24"/>
+                <w:szCs w:val="24"/>
+                <w:rtl/>
+              </w:rPr>
+              <w:t>}}</w:t>
+            </w:r>
+            <w:r>
+              <w:rPr>
+                <w:rFonts w:cs="AL-Mohanad Bold"/>
+                <w:sz w:val="24"/>
+                <w:szCs w:val="24"/>
+              </w:rPr>
+              <w:t xml:space="preserve"> </w:t>
+            </w:r>
+            <w:r>
+              <w:rPr>
+                <w:rFonts w:cs="AL-Mohanad Bold" w:hint="cs"/>
+                <w:sz w:val="24"/>
+                <w:szCs w:val="24"/>
+                <w:rtl/>
+              </w:rPr>
+              <w:t xml:space="preserve"> في قسم </w:t>
+            </w:r>
+            <w:r>
+              <w:rPr>
+                <w:rFonts w:cs="AL-Mohanad Bold"/>
+                <w:sz w:val="24"/>
+                <w:szCs w:val="24"/>
+                <w:rtl/>
+              </w:rPr>
+              <w:t>{{</w:t>
+            </w:r>
+            <w:proofErr w:type="spellStart"/>
+            <w:r>
+              <w:rPr>
+                <w:rFonts w:cs="AL-Mohanad Bold"/>
+                <w:sz w:val="24"/>
+                <w:szCs w:val="24"/>
+              </w:rPr>
+              <w:t>i</w:t>
+            </w:r>
+            <w:proofErr w:type="spellEnd"/>
+            <w:r>
+              <w:rPr>
+                <w:rFonts w:cs="AL-Mohanad Bold" w:hint="cs"/>
+                <w:sz w:val="24"/>
+                <w:szCs w:val="24"/>
+                <w:rtl/>
+              </w:rPr>
               <w:t>.القسم</w:t>
             </w:r>
             <w:r>
@@ -1158,7 +1239,71 @@
                 <w:szCs w:val="24"/>
                 <w:rtl/>
               </w:rPr>
-              <w:t>، ذي الرقم الجامعي (</w:t>
+              <w:t xml:space="preserve">، </w:t>
+            </w:r>
+            <w:r>
+              <w:rPr>
+                <w:rFonts w:ascii="Arabic Typesetting" w:hAnsi="Arabic Typesetting" w:cs="AL-Mohanad Bold"/>
+                <w:sz w:val="24"/>
+                <w:szCs w:val="24"/>
+                <w:rtl/>
+              </w:rPr>
+              <w:t>{{</w:t>
+            </w:r>
+            <w:proofErr w:type="spellStart"/>
+            <w:r>
+              <w:rPr>
+                <w:rFonts w:cstheme="minorHAnsi"/>
+                <w:sz w:val="24"/>
+                <w:szCs w:val="24"/>
+              </w:rPr>
+              <w:t>i</w:t>
+            </w:r>
+            <w:proofErr w:type="spellEnd"/>
+            <w:r>
+              <w:rPr>
+                <w:rFonts w:ascii="Arabic Typesetting" w:hAnsi="Arabic Typesetting" w:cs="AL-Mohanad Bold"/>
+                <w:sz w:val="24"/>
+                <w:szCs w:val="24"/>
+                <w:rtl/>
+              </w:rPr>
+              <w:t>.</w:t>
+            </w:r>
+            <w:r>
+              <w:rPr>
+                <w:rFonts w:ascii="Arabic Typesetting" w:hAnsi="Arabic Typesetting" w:cs="AL-Mohanad Bold" w:hint="cs"/>
+                <w:sz w:val="24"/>
+                <w:szCs w:val="24"/>
+                <w:rtl/>
+              </w:rPr>
+              <w:t>ذي</w:t>
+            </w:r>
+            <w:r>
+              <w:rPr>
+                <w:rFonts w:ascii="Arabic Typesetting" w:hAnsi="Arabic Typesetting" w:cs="AL-Mohanad Bold"/>
+                <w:sz w:val="24"/>
+                <w:szCs w:val="24"/>
+                <w:rtl/>
+              </w:rPr>
+              <w:t>}}</w:t>
+            </w:r>
+            <w:r>
+              <w:rPr>
+                <w:rFonts w:cs="AL-Mohanad Bold" w:hint="cs"/>
+                <w:sz w:val="24"/>
+                <w:szCs w:val="24"/>
+                <w:rtl/>
+              </w:rPr>
+              <w:t xml:space="preserve"> </w:t>
+            </w:r>
+            <w:r>
+              <w:rPr>
+                <w:rFonts w:cs="AL-Mohanad Bold" w:hint="cs"/>
+                <w:sz w:val="24"/>
+                <w:szCs w:val="24"/>
+                <w:rtl/>
+              </w:rPr>
+              <w:t xml:space="preserve"> الرقم الجامعي (</w:t>
             </w:r>
             <w:r>
               <w:rPr>
@@ -1371,7 +1516,80 @@
                 <w:szCs w:val="24"/>
                 <w:rtl/>
               </w:rPr>
-              <w:t>وإسناد الإشراف عليها لسعادة الدكتور/</w:t>
+              <w:t xml:space="preserve">وإسناد الإشراف عليها لسعادة </w:t>
+            </w:r>
+            <w:r>
+              <w:rPr>
+                <w:rFonts w:ascii="Arabic Typesetting" w:hAnsi="Arabic Typesetting" w:cs="AL-Mohanad Bold" w:hint="cs"/>
+                <w:sz w:val="24"/>
+                <w:szCs w:val="24"/>
+                <w:rtl/>
+              </w:rPr>
+              <w:t>ال</w:t>
+            </w:r>
+            <w:r>
+              <w:rPr>
+                <w:rFonts w:ascii="Arabic Typesetting" w:hAnsi="Arabic Typesetting" w:cs="AL-Mohanad Bold"/>
+                <w:sz w:val="24"/>
+                <w:szCs w:val="24"/>
+                <w:rtl/>
+              </w:rPr>
+              <w:t>{{</w:t>
+            </w:r>
+            <w:proofErr w:type="spellStart"/>
+            <w:r>
+              <w:rPr>
+                <w:rFonts w:cstheme="minorHAnsi"/>
+                <w:sz w:val="24"/>
+                <w:szCs w:val="24"/>
+              </w:rPr>
+              <w:t>i</w:t>
+            </w:r>
+            <w:proofErr w:type="spellEnd"/>
+            <w:r>
+              <w:rPr>
+                <w:rFonts w:ascii="Arabic Typesetting" w:hAnsi="Arabic Typesetting" w:cs="AL-Mohanad Bold"/>
+                <w:sz w:val="24"/>
+                <w:szCs w:val="24"/>
+                <w:rtl/>
+              </w:rPr>
+              <w:t>.</w:t>
+            </w:r>
+            <w:r>
+              <w:rPr>
+                <w:rFonts w:ascii="Arabic Typesetting" w:hAnsi="Arabic Typesetting" w:cs="AL-Mohanad Bold" w:hint="cs"/>
+                <w:sz w:val="24"/>
+                <w:szCs w:val="24"/>
+                <w:rtl/>
+              </w:rPr>
+              <w:t>دكتور</w:t>
+            </w:r>
+            <w:r>
+              <w:rPr>
+                <w:rFonts w:ascii="Arabic Typesetting" w:hAnsi="Arabic Typesetting" w:cs="AL-Mohanad Bold"/>
+                <w:sz w:val="24"/>
+                <w:szCs w:val="24"/>
+                <w:rtl/>
+              </w:rPr>
+              <w:t>}}</w:t>
+            </w:r>
+            <w:r>
+              <w:rPr>
+                <w:rFonts w:cs="AL-Mohanad Bold" w:hint="cs"/>
+                <w:sz w:val="24"/>
+                <w:szCs w:val="24"/>
+                <w:rtl/>
+              </w:rPr>
+              <w:t xml:space="preserve"> </w:t>
+            </w:r>
+            <w:r>
+              <w:rPr>
+                <w:rFonts w:cs="AL-Mohanad Bold" w:hint="cs"/>
+                <w:sz w:val="24"/>
+                <w:szCs w:val="24"/>
+                <w:rtl/>
+              </w:rPr>
+              <w:t>/</w:t>
             </w:r>
             <w:r>
               <w:rPr>
@@ -1660,11 +1878,19 @@
               </w:rPr>
               <w:t>{%</w:t>
             </w:r>
-            <w:r>
-              <w:rPr>
-                <w:rFonts w:cs="AL-Mohanad Bold"/>
-              </w:rPr>
-              <w:t xml:space="preserve">tr  for </w:t>
+            <w:proofErr w:type="gramStart"/>
+            <w:r>
+              <w:rPr>
+                <w:rFonts w:cs="AL-Mohanad Bold"/>
+              </w:rPr>
+              <w:t>tr  for</w:t>
+            </w:r>
+            <w:proofErr w:type="gramEnd"/>
+            <w:r>
+              <w:rPr>
+                <w:rFonts w:cs="AL-Mohanad Bold"/>
+              </w:rPr>
+              <w:t xml:space="preserve"> </w:t>
             </w:r>
             <w:proofErr w:type="spellStart"/>
             <w:r>
@@ -1733,6 +1959,7 @@
               <w:t>{{</w:t>
             </w:r>
             <w:proofErr w:type="spellStart"/>
+            <w:proofErr w:type="gramStart"/>
             <w:r>
               <w:rPr>
                 <w:rFonts w:cs="AL-Mohanad Bold"/>
@@ -1755,6 +1982,7 @@
               </w:rPr>
               <w:t>.رقم</w:t>
             </w:r>
+            <w:proofErr w:type="gramEnd"/>
             <w:r>
               <w:rPr>
                 <w:rFonts w:cs="AL-Mohanad Bold"/>
@@ -1809,6 +2037,7 @@
               <w:t>{{</w:t>
             </w:r>
             <w:proofErr w:type="spellStart"/>
+            <w:proofErr w:type="gramStart"/>
             <w:r>
               <w:rPr>
                 <w:rFonts w:cs="AL-Mohanad Bold"/>
@@ -1827,6 +2056,7 @@
               </w:rPr>
               <w:t>.الكلية</w:t>
             </w:r>
+            <w:proofErr w:type="gramEnd"/>
             <w:r>
               <w:rPr>
                 <w:rFonts w:cs="AL-Mohanad Bold"/>
@@ -2150,7 +2380,53 @@
                 <w:szCs w:val="24"/>
                 <w:rtl/>
               </w:rPr>
-              <w:t>) للطالب في قسم</w:t>
+              <w:t xml:space="preserve">) </w:t>
+            </w:r>
+            <w:r>
+              <w:rPr>
+                <w:rFonts w:cs="AL-Mohanad Bold"/>
+                <w:sz w:val="24"/>
+                <w:szCs w:val="24"/>
+                <w:rtl/>
+              </w:rPr>
+              <w:t>{{</w:t>
+            </w:r>
+            <w:proofErr w:type="spellStart"/>
+            <w:r>
+              <w:rPr>
+                <w:rFonts w:cs="AL-Mohanad Bold"/>
+                <w:sz w:val="24"/>
+                <w:szCs w:val="24"/>
+              </w:rPr>
+              <w:t>i</w:t>
+            </w:r>
+            <w:proofErr w:type="spellEnd"/>
+            <w:r>
+              <w:rPr>
+                <w:rFonts w:cs="AL-Mohanad Bold" w:hint="cs"/>
+                <w:sz w:val="24"/>
+                <w:szCs w:val="24"/>
+                <w:rtl/>
+              </w:rPr>
+              <w:t>.الطالب</w:t>
+            </w:r>
+            <w:r>
+              <w:rPr>
+                <w:rFonts w:cs="AL-Mohanad Bold"/>
+                <w:sz w:val="24"/>
+                <w:szCs w:val="24"/>
+                <w:rtl/>
+              </w:rPr>
+              <w:t>}}</w:t>
+            </w:r>
+            <w:r>
+              <w:rPr>
+                <w:rFonts w:cs="AL-Mohanad Bold" w:hint="cs"/>
+                <w:sz w:val="24"/>
+                <w:szCs w:val="24"/>
+                <w:rtl/>
+              </w:rPr>
+              <w:t xml:space="preserve"> في قسم</w:t>
             </w:r>
             <w:r>
               <w:rPr>
@@ -2285,7 +2561,62 @@
                 <w:szCs w:val="24"/>
                 <w:rtl/>
               </w:rPr>
-              <w:t xml:space="preserve">، ذي الرقم الجامعي </w:t>
+              <w:t xml:space="preserve">، </w:t>
+            </w:r>
+            <w:r>
+              <w:rPr>
+                <w:rFonts w:ascii="Arabic Typesetting" w:hAnsi="Arabic Typesetting" w:cs="AL-Mohanad Bold"/>
+                <w:sz w:val="24"/>
+                <w:szCs w:val="24"/>
+                <w:rtl/>
+              </w:rPr>
+              <w:t>{{</w:t>
+            </w:r>
+            <w:proofErr w:type="spellStart"/>
+            <w:r>
+              <w:rPr>
+                <w:rFonts w:cstheme="minorHAnsi"/>
+                <w:sz w:val="24"/>
+                <w:szCs w:val="24"/>
+              </w:rPr>
+              <w:t>i</w:t>
+            </w:r>
+            <w:proofErr w:type="spellEnd"/>
+            <w:r>
+              <w:rPr>
+                <w:rFonts w:ascii="Arabic Typesetting" w:hAnsi="Arabic Typesetting" w:cs="AL-Mohanad Bold"/>
+                <w:sz w:val="24"/>
+                <w:szCs w:val="24"/>
+                <w:rtl/>
+              </w:rPr>
+              <w:t>.</w:t>
+            </w:r>
+            <w:r>
+              <w:rPr>
+                <w:rFonts w:ascii="Arabic Typesetting" w:hAnsi="Arabic Typesetting" w:cs="AL-Mohanad Bold" w:hint="cs"/>
+                <w:sz w:val="24"/>
+                <w:szCs w:val="24"/>
+                <w:rtl/>
+              </w:rPr>
+              <w:t>ذي</w:t>
+            </w:r>
+            <w:r>
+              <w:rPr>
+                <w:rFonts w:ascii="Arabic Typesetting" w:hAnsi="Arabic Typesetting" w:cs="AL-Mohanad Bold"/>
+                <w:sz w:val="24"/>
+                <w:szCs w:val="24"/>
+                <w:rtl/>
+              </w:rPr>
+              <w:t>}}</w:t>
+            </w:r>
+            <w:r>
+              <w:rPr>
+                <w:rFonts w:cs="AL-Mohanad Bold" w:hint="cs"/>
+                <w:sz w:val="24"/>
+                <w:szCs w:val="24"/>
+                <w:rtl/>
+              </w:rPr>
+              <w:t xml:space="preserve"> الرقم الجامعي </w:t>
             </w:r>
             <w:r>
               <w:rPr>
@@ -3515,7 +3846,27 @@
                 <w:szCs w:val="20"/>
                 <w:rtl/>
               </w:rPr>
-              <w:t xml:space="preserve">د / أحمد بن عبدالله الدغيري </w:t>
+              <w:t xml:space="preserve">د / أحمد بن </w:t>
+            </w:r>
+            <w:proofErr w:type="gramStart"/>
+            <w:r>
+              <w:rPr>
+                <w:rFonts w:cs="PT Bold Heading" w:hint="cs"/>
+                <w:sz w:val="20"/>
+                <w:szCs w:val="20"/>
+                <w:rtl/>
+              </w:rPr>
+              <w:t>عبدالله</w:t>
+            </w:r>
+            <w:proofErr w:type="gramEnd"/>
+            <w:r>
+              <w:rPr>
+                <w:rFonts w:cs="PT Bold Heading" w:hint="cs"/>
+                <w:sz w:val="20"/>
+                <w:szCs w:val="20"/>
+                <w:rtl/>
+              </w:rPr>
+              <w:t xml:space="preserve"> الدغيري </w:t>
             </w:r>
           </w:p>
         </w:tc>
@@ -3754,8 +4105,19 @@
                 <w:szCs w:val="20"/>
                 <w:rtl/>
               </w:rPr>
-              <w:t xml:space="preserve"> بالطيبي</w:t>
-            </w:r>
+              <w:t xml:space="preserve"> </w:t>
+            </w:r>
+            <w:proofErr w:type="gramStart"/>
+            <w:r>
+              <w:rPr>
+                <w:rFonts w:cs="PT Bold Heading" w:hint="cs"/>
+                <w:sz w:val="20"/>
+                <w:szCs w:val="20"/>
+                <w:rtl/>
+              </w:rPr>
+              <w:t>بالطيبي</w:t>
+            </w:r>
+            <w:proofErr w:type="gramEnd"/>
           </w:p>
         </w:tc>
         <w:tc>
@@ -4279,8 +4641,19 @@
                 <w:szCs w:val="20"/>
                 <w:rtl/>
               </w:rPr>
-              <w:t>واعتذر عن الحضور كل من :</w:t>
-            </w:r>
+              <w:t xml:space="preserve">واعتذر عن الحضور كل </w:t>
+            </w:r>
+            <w:proofErr w:type="gramStart"/>
+            <w:r>
+              <w:rPr>
+                <w:rFonts w:cs="PT Bold Heading" w:hint="cs"/>
+                <w:sz w:val="20"/>
+                <w:szCs w:val="20"/>
+                <w:rtl/>
+              </w:rPr>
+              <w:t>من :</w:t>
+            </w:r>
+            <w:proofErr w:type="gramEnd"/>
           </w:p>
         </w:tc>
       </w:tr>
@@ -4403,6 +4776,7 @@
         </w:rPr>
         <w:t xml:space="preserve"> in </w:t>
       </w:r>
+      <w:proofErr w:type="gramStart"/>
       <w:r>
         <w:rPr>
           <w:rFonts w:cs="AL-Mohanad Bold"/>
@@ -4425,7 +4799,20 @@
           <w:u w:val="single"/>
           <w:rtl/>
         </w:rPr>
-        <w:t xml:space="preserve">  %}</w:t>
+        <w:t xml:space="preserve">  %</w:t>
+      </w:r>
+      <w:proofErr w:type="gramEnd"/>
+      <w:r>
+        <w:rPr>
+          <w:rFonts w:cs="AL-Mohanad Bold"/>
+          <w:b/>
+          <w:bCs/>
+          <w:sz w:val="16"/>
+          <w:szCs w:val="16"/>
+          <w:u w:val="single"/>
+          <w:rtl/>
+        </w:rPr>
+        <w:t>}</w:t>
       </w:r>
     </w:p>
     <w:p>
@@ -4463,6 +4850,7 @@
         <w:t>{{</w:t>
       </w:r>
       <w:proofErr w:type="spellStart"/>
+      <w:proofErr w:type="gramStart"/>
       <w:r>
         <w:rPr>
           <w:rFonts w:cs="AL-Mohanad Bold"/>
@@ -4483,7 +4871,19 @@
           <w:szCs w:val="24"/>
           <w:rtl/>
         </w:rPr>
-        <w:t>.رقم}}</w:t>
+        <w:t>.رقم</w:t>
+      </w:r>
+      <w:proofErr w:type="gramEnd"/>
+      <w:r>
+        <w:rPr>
+          <w:rFonts w:cs="AL-Mohanad Bold"/>
+          <w:b/>
+          <w:bCs/>
+          <w:sz w:val="24"/>
+          <w:szCs w:val="24"/>
+          <w:rtl/>
+        </w:rPr>
+        <w:t>}}</w:t>
       </w:r>
     </w:p>
     <w:p>
@@ -4515,6 +4915,7 @@
         <w:t>{{</w:t>
       </w:r>
       <w:proofErr w:type="spellStart"/>
+      <w:proofErr w:type="gramStart"/>
       <w:r>
         <w:rPr>
           <w:rFonts w:cs="AL-Mohanad Bold"/>
@@ -4542,6 +4943,7 @@
         </w:rPr>
         <w:t>الكلية</w:t>
       </w:r>
+      <w:proofErr w:type="gramEnd"/>
       <w:r>
         <w:rPr>
           <w:rFonts w:cs="AL-Mohanad Bold"/>
@@ -4846,136 +5248,52 @@
           <w:szCs w:val="24"/>
           <w:rtl/>
         </w:rPr>
-        <w:t>) لل</w:t>
-      </w:r>
-      <w:r>
-        <w:rPr>
-          <w:rFonts w:cs="AL-Mohanad Bold"/>
-          <w:sz w:val="24"/>
-          <w:szCs w:val="24"/>
-          <w:rtl/>
-        </w:rPr>
-        <w:fldChar w:fldCharType="begin"/>
-      </w:r>
-      <w:r>
-        <w:rPr>
-          <w:rFonts w:cs="AL-Mohanad Bold"/>
-          <w:sz w:val="24"/>
-          <w:szCs w:val="24"/>
-        </w:rPr>
-        <w:instrText xml:space="preserve"> IF </w:instrText>
-      </w:r>
-      <w:r>
-        <w:rPr>
-          <w:rFonts w:cs="AL-Mohanad Bold"/>
-          <w:sz w:val="24"/>
-          <w:szCs w:val="24"/>
-        </w:rPr>
-        <w:fldChar w:fldCharType="begin"/>
-      </w:r>
-      <w:r>
-        <w:rPr>
-          <w:rFonts w:cs="AL-Mohanad Bold"/>
-          <w:sz w:val="24"/>
-          <w:szCs w:val="24"/>
-        </w:rPr>
-        <w:instrText xml:space="preserve"> MERGEFIELD </w:instrText>
-      </w:r>
-      <w:r>
-        <w:rPr>
-          <w:rFonts w:cs="AL-Mohanad Bold" w:hint="cs"/>
-          <w:sz w:val="24"/>
-          <w:szCs w:val="24"/>
-          <w:rtl/>
-        </w:rPr>
-        <w:instrText>الجنس</w:instrText>
-      </w:r>
-      <w:r>
-        <w:rPr>
-          <w:rFonts w:cs="AL-Mohanad Bold" w:hint="cs"/>
-          <w:sz w:val="24"/>
-          <w:szCs w:val="24"/>
-        </w:rPr>
-        <w:instrText xml:space="preserve"> </w:instrText>
-      </w:r>
-      <w:r>
-        <w:rPr>
-          <w:rFonts w:cs="AL-Mohanad Bold"/>
-          <w:sz w:val="24"/>
-          <w:szCs w:val="24"/>
-        </w:rPr>
-        <w:fldChar w:fldCharType="separate"/>
-      </w:r>
-      <w:r>
-        <w:rPr>
-          <w:rFonts w:cs="AL-Mohanad Bold" w:hint="cs"/>
-          <w:noProof/>
-          <w:sz w:val="24"/>
-          <w:szCs w:val="24"/>
-          <w:rtl/>
-        </w:rPr>
-        <w:instrText>ذكر</w:instrText>
-      </w:r>
-      <w:r>
-        <w:rPr>
-          <w:rFonts w:cs="AL-Mohanad Bold"/>
-          <w:sz w:val="24"/>
-          <w:szCs w:val="24"/>
-        </w:rPr>
-        <w:fldChar w:fldCharType="end"/>
-      </w:r>
-      <w:r>
-        <w:rPr>
-          <w:rFonts w:cs="AL-Mohanad Bold"/>
-          <w:sz w:val="24"/>
-          <w:szCs w:val="24"/>
-        </w:rPr>
-        <w:instrText xml:space="preserve"> = "</w:instrText>
-      </w:r>
-      <w:r>
-        <w:rPr>
-          <w:rFonts w:cs="AL-Mohanad Bold" w:hint="cs"/>
-          <w:sz w:val="24"/>
-          <w:szCs w:val="24"/>
-          <w:rtl/>
-        </w:rPr>
-        <w:instrText>ذكر" "طالب" "طالبة"</w:instrText>
-      </w:r>
-      <w:r>
-        <w:rPr>
-          <w:rFonts w:cs="AL-Mohanad Bold" w:hint="cs"/>
-          <w:sz w:val="24"/>
-          <w:szCs w:val="24"/>
-        </w:rPr>
-        <w:instrText xml:space="preserve"> </w:instrText>
-      </w:r>
-      <w:r>
-        <w:rPr>
-          <w:rFonts w:cs="AL-Mohanad Bold"/>
-          <w:sz w:val="24"/>
-          <w:szCs w:val="24"/>
-          <w:rtl/>
-        </w:rPr>
-        <w:fldChar w:fldCharType="separate"/>
-      </w:r>
-      <w:r>
-        <w:rPr>
-          <w:rFonts w:cs="AL-Mohanad Bold" w:hint="cs"/>
-          <w:noProof/>
-          <w:sz w:val="24"/>
-          <w:szCs w:val="24"/>
-          <w:rtl/>
-        </w:rPr>
-        <w:t>طالب</w:t>
-      </w:r>
-      <w:r>
-        <w:rPr>
-          <w:rFonts w:cs="AL-Mohanad Bold"/>
-          <w:sz w:val="24"/>
-          <w:szCs w:val="24"/>
-          <w:rtl/>
-        </w:rPr>
-        <w:fldChar w:fldCharType="end"/>
+        <w:t xml:space="preserve">) </w:t>
+      </w:r>
+      <w:r>
+        <w:rPr>
+          <w:rFonts w:cs="AL-Mohanad Bold"/>
+          <w:sz w:val="24"/>
+          <w:szCs w:val="24"/>
+          <w:rtl/>
+        </w:rPr>
+        <w:t>{{</w:t>
+      </w:r>
+      <w:proofErr w:type="spellStart"/>
+      <w:r>
+        <w:rPr>
+          <w:rFonts w:cs="AL-Mohanad Bold"/>
+          <w:sz w:val="24"/>
+          <w:szCs w:val="24"/>
+        </w:rPr>
+        <w:t>i</w:t>
+      </w:r>
+      <w:proofErr w:type="spellEnd"/>
+      <w:r>
+        <w:rPr>
+          <w:rFonts w:cs="AL-Mohanad Bold" w:hint="cs"/>
+          <w:sz w:val="24"/>
+          <w:szCs w:val="24"/>
+          <w:rtl/>
+        </w:rPr>
+        <w:t>.الطالب</w:t>
+      </w:r>
+      <w:r>
+        <w:rPr>
+          <w:rFonts w:cs="AL-Mohanad Bold"/>
+          <w:sz w:val="24"/>
+          <w:szCs w:val="24"/>
+          <w:rtl/>
+        </w:rPr>
+        <w:t>}}</w:t>
+      </w:r>
+      <w:r>
+        <w:rPr>
+          <w:rFonts w:cs="AL-Mohanad Bold"/>
+          <w:sz w:val="24"/>
+          <w:szCs w:val="24"/>
+        </w:rPr>
+        <w:t xml:space="preserve"> </w:t>
       </w:r>
       <w:r>
         <w:rPr>
@@ -5350,9 +5668,9 @@
         <w:tblLook w:val="04A0" w:firstRow="1" w:lastRow="0" w:firstColumn="1" w:lastColumn="0" w:noHBand="0" w:noVBand="1"/>
       </w:tblPr>
       <w:tblGrid>
-        <w:gridCol w:w="343"/>
-        <w:gridCol w:w="2652"/>
-        <w:gridCol w:w="5222"/>
+        <w:gridCol w:w="338"/>
+        <w:gridCol w:w="2653"/>
+        <w:gridCol w:w="5226"/>
         <w:gridCol w:w="1151"/>
       </w:tblGrid>
       <w:tr>
@@ -5554,6 +5872,7 @@
               <w:t>{{</w:t>
             </w:r>
             <w:proofErr w:type="spellStart"/>
+            <w:proofErr w:type="gramStart"/>
             <w:r>
               <w:rPr>
                 <w:rFonts w:cs="AL-Mohanad Bold"/>
@@ -5570,7 +5889,17 @@
                 <w:szCs w:val="24"/>
                 <w:rtl/>
               </w:rPr>
-              <w:t>.مناقش1</w:t>
+              <w:t>.مناقش</w:t>
+            </w:r>
+            <w:proofErr w:type="gramEnd"/>
+            <w:r>
+              <w:rPr>
+                <w:rFonts w:cs="AL-Mohanad Bold" w:hint="cs"/>
+                <w:sz w:val="24"/>
+                <w:szCs w:val="24"/>
+                <w:rtl/>
+              </w:rPr>
+              <w:t>1</w:t>
             </w:r>
             <w:r>
               <w:rPr>
@@ -5608,6 +5937,7 @@
               <w:t>{{</w:t>
             </w:r>
             <w:proofErr w:type="spellStart"/>
+            <w:proofErr w:type="gramStart"/>
             <w:r>
               <w:rPr>
                 <w:rFonts w:cs="AL-Mohanad Bold"/>
@@ -5624,7 +5954,17 @@
                 <w:szCs w:val="24"/>
                 <w:rtl/>
               </w:rPr>
-              <w:t>.رتبة1</w:t>
+              <w:t>.رتبة</w:t>
+            </w:r>
+            <w:proofErr w:type="gramEnd"/>
+            <w:r>
+              <w:rPr>
+                <w:rFonts w:cs="AL-Mohanad Bold" w:hint="cs"/>
+                <w:sz w:val="24"/>
+                <w:szCs w:val="24"/>
+                <w:rtl/>
+              </w:rPr>
+              <w:t>1</w:t>
             </w:r>
             <w:r>
               <w:rPr>
@@ -5754,6 +6094,7 @@
               <w:t>{{</w:t>
             </w:r>
             <w:proofErr w:type="spellStart"/>
+            <w:proofErr w:type="gramStart"/>
             <w:r>
               <w:rPr>
                 <w:rFonts w:cs="AL-Mohanad Bold"/>
@@ -5770,7 +6111,17 @@
                 <w:szCs w:val="24"/>
                 <w:rtl/>
               </w:rPr>
-              <w:t>.صفة1</w:t>
+              <w:t>.صفة</w:t>
+            </w:r>
+            <w:proofErr w:type="gramEnd"/>
+            <w:r>
+              <w:rPr>
+                <w:rFonts w:cs="AL-Mohanad Bold" w:hint="cs"/>
+                <w:sz w:val="24"/>
+                <w:szCs w:val="24"/>
+                <w:rtl/>
+              </w:rPr>
+              <w:t>1</w:t>
             </w:r>
             <w:r>
               <w:rPr>
@@ -5840,6 +6191,7 @@
               <w:t>{{</w:t>
             </w:r>
             <w:proofErr w:type="spellStart"/>
+            <w:proofErr w:type="gramStart"/>
             <w:r>
               <w:rPr>
                 <w:rFonts w:cs="AL-Mohanad Bold"/>
@@ -5856,7 +6208,17 @@
                 <w:szCs w:val="24"/>
                 <w:rtl/>
               </w:rPr>
-              <w:t>.مناقش2</w:t>
+              <w:t>.مناقش</w:t>
+            </w:r>
+            <w:proofErr w:type="gramEnd"/>
+            <w:r>
+              <w:rPr>
+                <w:rFonts w:cs="AL-Mohanad Bold" w:hint="cs"/>
+                <w:sz w:val="24"/>
+                <w:szCs w:val="24"/>
+                <w:rtl/>
+              </w:rPr>
+              <w:t>2</w:t>
             </w:r>
             <w:r>
               <w:rPr>
@@ -5894,6 +6256,7 @@
               <w:t>{{</w:t>
             </w:r>
             <w:proofErr w:type="spellStart"/>
+            <w:proofErr w:type="gramStart"/>
             <w:r>
               <w:rPr>
                 <w:rFonts w:cs="AL-Mohanad Bold"/>
@@ -5910,7 +6273,17 @@
                 <w:szCs w:val="24"/>
                 <w:rtl/>
               </w:rPr>
-              <w:t>.رتبة2</w:t>
+              <w:t>.رتبة</w:t>
+            </w:r>
+            <w:proofErr w:type="gramEnd"/>
+            <w:r>
+              <w:rPr>
+                <w:rFonts w:cs="AL-Mohanad Bold" w:hint="cs"/>
+                <w:sz w:val="24"/>
+                <w:szCs w:val="24"/>
+                <w:rtl/>
+              </w:rPr>
+              <w:t>2</w:t>
             </w:r>
             <w:r>
               <w:rPr>
@@ -6040,6 +6413,7 @@
               <w:t>{{</w:t>
             </w:r>
             <w:proofErr w:type="spellStart"/>
+            <w:proofErr w:type="gramStart"/>
             <w:r>
               <w:rPr>
                 <w:rFonts w:cs="AL-Mohanad Bold"/>
@@ -6056,7 +6430,17 @@
                 <w:szCs w:val="24"/>
                 <w:rtl/>
               </w:rPr>
-              <w:t>.صفة2</w:t>
+              <w:t>.صفة</w:t>
+            </w:r>
+            <w:proofErr w:type="gramEnd"/>
+            <w:r>
+              <w:rPr>
+                <w:rFonts w:cs="AL-Mohanad Bold" w:hint="cs"/>
+                <w:sz w:val="24"/>
+                <w:szCs w:val="24"/>
+                <w:rtl/>
+              </w:rPr>
+              <w:t>2</w:t>
             </w:r>
             <w:r>
               <w:rPr>
@@ -6126,6 +6510,7 @@
               <w:t>{{</w:t>
             </w:r>
             <w:proofErr w:type="spellStart"/>
+            <w:proofErr w:type="gramStart"/>
             <w:r>
               <w:rPr>
                 <w:rFonts w:cs="AL-Mohanad Bold"/>
@@ -6142,7 +6527,17 @@
                 <w:szCs w:val="24"/>
                 <w:rtl/>
               </w:rPr>
-              <w:t>.مناقش3</w:t>
+              <w:t>.مناقش</w:t>
+            </w:r>
+            <w:proofErr w:type="gramEnd"/>
+            <w:r>
+              <w:rPr>
+                <w:rFonts w:cs="AL-Mohanad Bold" w:hint="cs"/>
+                <w:sz w:val="24"/>
+                <w:szCs w:val="24"/>
+                <w:rtl/>
+              </w:rPr>
+              <w:t>3</w:t>
             </w:r>
             <w:r>
               <w:rPr>
@@ -6180,6 +6575,7 @@
               <w:t>{{</w:t>
             </w:r>
             <w:proofErr w:type="spellStart"/>
+            <w:proofErr w:type="gramStart"/>
             <w:r>
               <w:rPr>
                 <w:rFonts w:cs="AL-Mohanad Bold"/>
@@ -6196,7 +6592,17 @@
                 <w:szCs w:val="24"/>
                 <w:rtl/>
               </w:rPr>
-              <w:t>.رتبة3</w:t>
+              <w:t>.رتبة</w:t>
+            </w:r>
+            <w:proofErr w:type="gramEnd"/>
+            <w:r>
+              <w:rPr>
+                <w:rFonts w:cs="AL-Mohanad Bold" w:hint="cs"/>
+                <w:sz w:val="24"/>
+                <w:szCs w:val="24"/>
+                <w:rtl/>
+              </w:rPr>
+              <w:t>3</w:t>
             </w:r>
             <w:r>
               <w:rPr>
@@ -6326,6 +6732,7 @@
               <w:t>{{</w:t>
             </w:r>
             <w:proofErr w:type="spellStart"/>
+            <w:proofErr w:type="gramStart"/>
             <w:r>
               <w:rPr>
                 <w:rFonts w:cs="AL-Mohanad Bold"/>
@@ -6342,7 +6749,17 @@
                 <w:szCs w:val="24"/>
                 <w:rtl/>
               </w:rPr>
-              <w:t>.صفة3</w:t>
+              <w:t>.صفة</w:t>
+            </w:r>
+            <w:proofErr w:type="gramEnd"/>
+            <w:r>
+              <w:rPr>
+                <w:rFonts w:cs="AL-Mohanad Bold" w:hint="cs"/>
+                <w:sz w:val="24"/>
+                <w:szCs w:val="24"/>
+                <w:rtl/>
+              </w:rPr>
+              <w:t>3</w:t>
             </w:r>
             <w:r>
               <w:rPr>
@@ -6445,6 +6862,7 @@
               <w:t>{{</w:t>
             </w:r>
             <w:proofErr w:type="spellStart"/>
+            <w:proofErr w:type="gramStart"/>
             <w:r>
               <w:rPr>
                 <w:rFonts w:cs="AL-Mohanad Bold"/>
@@ -6461,7 +6879,17 @@
                 <w:szCs w:val="24"/>
                 <w:rtl/>
               </w:rPr>
-              <w:t>.مناقش6</w:t>
+              <w:t>.مناقش</w:t>
+            </w:r>
+            <w:proofErr w:type="gramEnd"/>
+            <w:r>
+              <w:rPr>
+                <w:rFonts w:cs="AL-Mohanad Bold" w:hint="cs"/>
+                <w:sz w:val="24"/>
+                <w:szCs w:val="24"/>
+                <w:rtl/>
+              </w:rPr>
+              <w:t>6</w:t>
             </w:r>
             <w:r>
               <w:rPr>
@@ -6498,6 +6926,7 @@
               <w:t>{{</w:t>
             </w:r>
             <w:proofErr w:type="spellStart"/>
+            <w:proofErr w:type="gramStart"/>
             <w:r>
               <w:rPr>
                 <w:rFonts w:cs="AL-Mohanad Bold"/>
@@ -6514,7 +6943,17 @@
                 <w:szCs w:val="24"/>
                 <w:rtl/>
               </w:rPr>
-              <w:t>.رتبة6</w:t>
+              <w:t>.رتبة</w:t>
+            </w:r>
+            <w:proofErr w:type="gramEnd"/>
+            <w:r>
+              <w:rPr>
+                <w:rFonts w:cs="AL-Mohanad Bold" w:hint="cs"/>
+                <w:sz w:val="24"/>
+                <w:szCs w:val="24"/>
+                <w:rtl/>
+              </w:rPr>
+              <w:t>6</w:t>
             </w:r>
             <w:r>
               <w:rPr>
@@ -6644,6 +7083,7 @@
               <w:t>{{</w:t>
             </w:r>
             <w:proofErr w:type="spellStart"/>
+            <w:proofErr w:type="gramStart"/>
             <w:r>
               <w:rPr>
                 <w:rFonts w:cs="AL-Mohanad Bold"/>
@@ -6660,7 +7100,17 @@
                 <w:szCs w:val="24"/>
                 <w:rtl/>
               </w:rPr>
-              <w:t>.صفة6</w:t>
+              <w:t>.صفة</w:t>
+            </w:r>
+            <w:proofErr w:type="gramEnd"/>
+            <w:r>
+              <w:rPr>
+                <w:rFonts w:cs="AL-Mohanad Bold" w:hint="cs"/>
+                <w:sz w:val="24"/>
+                <w:szCs w:val="24"/>
+                <w:rtl/>
+              </w:rPr>
+              <w:t>6</w:t>
             </w:r>
             <w:r>
               <w:rPr>
@@ -6730,6 +7180,7 @@
               <w:t>{{</w:t>
             </w:r>
             <w:proofErr w:type="spellStart"/>
+            <w:proofErr w:type="gramStart"/>
             <w:r>
               <w:rPr>
                 <w:rFonts w:cs="AL-Mohanad Bold"/>
@@ -6746,7 +7197,17 @@
                 <w:szCs w:val="24"/>
                 <w:rtl/>
               </w:rPr>
-              <w:t>.مناقش7</w:t>
+              <w:t>.مناقش</w:t>
+            </w:r>
+            <w:proofErr w:type="gramEnd"/>
+            <w:r>
+              <w:rPr>
+                <w:rFonts w:cs="AL-Mohanad Bold" w:hint="cs"/>
+                <w:sz w:val="24"/>
+                <w:szCs w:val="24"/>
+                <w:rtl/>
+              </w:rPr>
+              <w:t>7</w:t>
             </w:r>
             <w:r>
               <w:rPr>
@@ -6783,6 +7244,7 @@
               <w:t>{{</w:t>
             </w:r>
             <w:proofErr w:type="spellStart"/>
+            <w:proofErr w:type="gramStart"/>
             <w:r>
               <w:rPr>
                 <w:rFonts w:cs="AL-Mohanad Bold"/>
@@ -6799,7 +7261,17 @@
                 <w:szCs w:val="24"/>
                 <w:rtl/>
               </w:rPr>
-              <w:t>.رتبة7</w:t>
+              <w:t>.رتبة</w:t>
+            </w:r>
+            <w:proofErr w:type="gramEnd"/>
+            <w:r>
+              <w:rPr>
+                <w:rFonts w:cs="AL-Mohanad Bold" w:hint="cs"/>
+                <w:sz w:val="24"/>
+                <w:szCs w:val="24"/>
+                <w:rtl/>
+              </w:rPr>
+              <w:t>7</w:t>
             </w:r>
             <w:r>
               <w:rPr>
@@ -6929,6 +7401,7 @@
               <w:t>{{</w:t>
             </w:r>
             <w:proofErr w:type="spellStart"/>
+            <w:proofErr w:type="gramStart"/>
             <w:r>
               <w:rPr>
                 <w:rFonts w:cs="AL-Mohanad Bold"/>
@@ -6945,7 +7418,17 @@
                 <w:szCs w:val="24"/>
                 <w:rtl/>
               </w:rPr>
-              <w:t>.صفة7</w:t>
+              <w:t>.صفة</w:t>
+            </w:r>
+            <w:proofErr w:type="gramEnd"/>
+            <w:r>
+              <w:rPr>
+                <w:rFonts w:cs="AL-Mohanad Bold" w:hint="cs"/>
+                <w:sz w:val="24"/>
+                <w:szCs w:val="24"/>
+                <w:rtl/>
+              </w:rPr>
+              <w:t>7</w:t>
             </w:r>
             <w:r>
               <w:rPr>
@@ -7022,6 +7505,7 @@
         <w:t>{{</w:t>
       </w:r>
       <w:proofErr w:type="spellStart"/>
+      <w:proofErr w:type="gramStart"/>
       <w:r>
         <w:rPr>
           <w:rFonts w:cs="AL-Mohanad Bold"/>
@@ -7049,6 +7533,7 @@
         </w:rPr>
         <w:t>القسم</w:t>
       </w:r>
+      <w:proofErr w:type="gramEnd"/>
       <w:r>
         <w:rPr>
           <w:rFonts w:cs="AL-Mohanad Bold"/>
@@ -7093,6 +7578,15 @@
           <w:rtl/>
         </w:rPr>
         <w:t xml:space="preserve"> </w:t>
+      </w:r>
+      <w:r>
+        <w:rPr>
+          <w:rFonts w:cs="AL-Mohanad Bold" w:hint="cs"/>
+          <w:sz w:val="24"/>
+          <w:szCs w:val="24"/>
+          <w:rtl/>
+        </w:rPr>
+        <w:t>ال</w:t>
       </w:r>
       <w:r>
         <w:rPr>
@@ -7270,6 +7764,7 @@
         <w:t>{{</w:t>
       </w:r>
       <w:proofErr w:type="spellStart"/>
+      <w:proofErr w:type="gramStart"/>
       <w:r>
         <w:rPr>
           <w:rFonts w:cs="AL-Mohanad Bold"/>
@@ -7297,6 +7792,7 @@
         </w:rPr>
         <w:t>الكلية</w:t>
       </w:r>
+      <w:proofErr w:type="gramEnd"/>
       <w:r>
         <w:rPr>
           <w:rFonts w:cs="AL-Mohanad Bold"/>
@@ -7368,6 +7864,16 @@
           <w:rtl/>
         </w:rPr>
         <w:t xml:space="preserve"> </w:t>
+      </w:r>
+      <w:r>
+        <w:rPr>
+          <w:rFonts w:cs="AL-Mohanad Bold" w:hint="cs"/>
+          <w:noProof/>
+          <w:sz w:val="24"/>
+          <w:szCs w:val="24"/>
+          <w:rtl/>
+        </w:rPr>
+        <w:t>ال</w:t>
       </w:r>
       <w:r>
         <w:rPr>
@@ -7845,6 +8351,7 @@
         <w:t>{{</w:t>
       </w:r>
       <w:proofErr w:type="spellStart"/>
+      <w:proofErr w:type="gramStart"/>
       <w:r>
         <w:rPr>
           <w:rFonts w:cs="AL-Mohanad Bold"/>
@@ -7872,6 +8379,7 @@
         </w:rPr>
         <w:t>البرنامج</w:t>
       </w:r>
+      <w:proofErr w:type="gramEnd"/>
       <w:r>
         <w:rPr>
           <w:rFonts w:cs="AL-Mohanad Bold"/>
@@ -8486,9 +8994,9 @@
         <w:tblLook w:val="04A0" w:firstRow="1" w:lastRow="0" w:firstColumn="1" w:lastColumn="0" w:noHBand="0" w:noVBand="1"/>
       </w:tblPr>
       <w:tblGrid>
-        <w:gridCol w:w="343"/>
-        <w:gridCol w:w="2652"/>
-        <w:gridCol w:w="5222"/>
+        <w:gridCol w:w="338"/>
+        <w:gridCol w:w="2653"/>
+        <w:gridCol w:w="5226"/>
         <w:gridCol w:w="1151"/>
       </w:tblGrid>
       <w:tr>
@@ -8690,6 +9198,7 @@
               <w:t>{{</w:t>
             </w:r>
             <w:proofErr w:type="spellStart"/>
+            <w:proofErr w:type="gramStart"/>
             <w:r>
               <w:rPr>
                 <w:rFonts w:cs="AL-Mohanad Bold"/>
@@ -8706,7 +9215,17 @@
                 <w:szCs w:val="24"/>
                 <w:rtl/>
               </w:rPr>
-              <w:t>.مناقش1</w:t>
+              <w:t>.مناقش</w:t>
+            </w:r>
+            <w:proofErr w:type="gramEnd"/>
+            <w:r>
+              <w:rPr>
+                <w:rFonts w:cs="AL-Mohanad Bold" w:hint="cs"/>
+                <w:sz w:val="24"/>
+                <w:szCs w:val="24"/>
+                <w:rtl/>
+              </w:rPr>
+              <w:t>1</w:t>
             </w:r>
             <w:r>
               <w:rPr>
@@ -8744,6 +9263,7 @@
               <w:t>{{</w:t>
             </w:r>
             <w:proofErr w:type="spellStart"/>
+            <w:proofErr w:type="gramStart"/>
             <w:r>
               <w:rPr>
                 <w:rFonts w:cs="AL-Mohanad Bold"/>
@@ -8760,7 +9280,17 @@
                 <w:szCs w:val="24"/>
                 <w:rtl/>
               </w:rPr>
-              <w:t>.رتبة1</w:t>
+              <w:t>.رتبة</w:t>
+            </w:r>
+            <w:proofErr w:type="gramEnd"/>
+            <w:r>
+              <w:rPr>
+                <w:rFonts w:cs="AL-Mohanad Bold" w:hint="cs"/>
+                <w:sz w:val="24"/>
+                <w:szCs w:val="24"/>
+                <w:rtl/>
+              </w:rPr>
+              <w:t>1</w:t>
             </w:r>
             <w:r>
               <w:rPr>
@@ -8890,6 +9420,7 @@
               <w:t>{{</w:t>
             </w:r>
             <w:proofErr w:type="spellStart"/>
+            <w:proofErr w:type="gramStart"/>
             <w:r>
               <w:rPr>
                 <w:rFonts w:cs="AL-Mohanad Bold"/>
@@ -8906,7 +9437,17 @@
                 <w:szCs w:val="24"/>
                 <w:rtl/>
               </w:rPr>
-              <w:t>.صفة1</w:t>
+              <w:t>.صفة</w:t>
+            </w:r>
+            <w:proofErr w:type="gramEnd"/>
+            <w:r>
+              <w:rPr>
+                <w:rFonts w:cs="AL-Mohanad Bold" w:hint="cs"/>
+                <w:sz w:val="24"/>
+                <w:szCs w:val="24"/>
+                <w:rtl/>
+              </w:rPr>
+              <w:t>1</w:t>
             </w:r>
             <w:r>
               <w:rPr>
@@ -8976,6 +9517,7 @@
               <w:t>{{</w:t>
             </w:r>
             <w:proofErr w:type="spellStart"/>
+            <w:proofErr w:type="gramStart"/>
             <w:r>
               <w:rPr>
                 <w:rFonts w:cs="AL-Mohanad Bold"/>
@@ -8992,7 +9534,17 @@
                 <w:szCs w:val="24"/>
                 <w:rtl/>
               </w:rPr>
-              <w:t>.مناقش2</w:t>
+              <w:t>.مناقش</w:t>
+            </w:r>
+            <w:proofErr w:type="gramEnd"/>
+            <w:r>
+              <w:rPr>
+                <w:rFonts w:cs="AL-Mohanad Bold" w:hint="cs"/>
+                <w:sz w:val="24"/>
+                <w:szCs w:val="24"/>
+                <w:rtl/>
+              </w:rPr>
+              <w:t>2</w:t>
             </w:r>
             <w:r>
               <w:rPr>
@@ -9030,6 +9582,7 @@
               <w:t>{{</w:t>
             </w:r>
             <w:proofErr w:type="spellStart"/>
+            <w:proofErr w:type="gramStart"/>
             <w:r>
               <w:rPr>
                 <w:rFonts w:cs="AL-Mohanad Bold"/>
@@ -9046,7 +9599,17 @@
                 <w:szCs w:val="24"/>
                 <w:rtl/>
               </w:rPr>
-              <w:t>.رتبة2</w:t>
+              <w:t>.رتبة</w:t>
+            </w:r>
+            <w:proofErr w:type="gramEnd"/>
+            <w:r>
+              <w:rPr>
+                <w:rFonts w:cs="AL-Mohanad Bold" w:hint="cs"/>
+                <w:sz w:val="24"/>
+                <w:szCs w:val="24"/>
+                <w:rtl/>
+              </w:rPr>
+              <w:t>2</w:t>
             </w:r>
             <w:r>
               <w:rPr>
@@ -9176,6 +9739,7 @@
               <w:t>{{</w:t>
             </w:r>
             <w:proofErr w:type="spellStart"/>
+            <w:proofErr w:type="gramStart"/>
             <w:r>
               <w:rPr>
                 <w:rFonts w:cs="AL-Mohanad Bold"/>
@@ -9192,7 +9756,17 @@
                 <w:szCs w:val="24"/>
                 <w:rtl/>
               </w:rPr>
-              <w:t>.صفة2</w:t>
+              <w:t>.صفة</w:t>
+            </w:r>
+            <w:proofErr w:type="gramEnd"/>
+            <w:r>
+              <w:rPr>
+                <w:rFonts w:cs="AL-Mohanad Bold" w:hint="cs"/>
+                <w:sz w:val="24"/>
+                <w:szCs w:val="24"/>
+                <w:rtl/>
+              </w:rPr>
+              <w:t>2</w:t>
             </w:r>
             <w:r>
               <w:rPr>
@@ -9262,6 +9836,7 @@
               <w:t>{{</w:t>
             </w:r>
             <w:proofErr w:type="spellStart"/>
+            <w:proofErr w:type="gramStart"/>
             <w:r>
               <w:rPr>
                 <w:rFonts w:cs="AL-Mohanad Bold"/>
@@ -9278,7 +9853,17 @@
                 <w:szCs w:val="24"/>
                 <w:rtl/>
               </w:rPr>
-              <w:t>.مناقش3</w:t>
+              <w:t>.مناقش</w:t>
+            </w:r>
+            <w:proofErr w:type="gramEnd"/>
+            <w:r>
+              <w:rPr>
+                <w:rFonts w:cs="AL-Mohanad Bold" w:hint="cs"/>
+                <w:sz w:val="24"/>
+                <w:szCs w:val="24"/>
+                <w:rtl/>
+              </w:rPr>
+              <w:t>3</w:t>
             </w:r>
             <w:r>
               <w:rPr>
@@ -9316,6 +9901,7 @@
               <w:t>{{</w:t>
             </w:r>
             <w:proofErr w:type="spellStart"/>
+            <w:proofErr w:type="gramStart"/>
             <w:r>
               <w:rPr>
                 <w:rFonts w:cs="AL-Mohanad Bold"/>
@@ -9332,7 +9918,17 @@
                 <w:szCs w:val="24"/>
                 <w:rtl/>
               </w:rPr>
-              <w:t>.رتبة3</w:t>
+              <w:t>.رتبة</w:t>
+            </w:r>
+            <w:proofErr w:type="gramEnd"/>
+            <w:r>
+              <w:rPr>
+                <w:rFonts w:cs="AL-Mohanad Bold" w:hint="cs"/>
+                <w:sz w:val="24"/>
+                <w:szCs w:val="24"/>
+                <w:rtl/>
+              </w:rPr>
+              <w:t>3</w:t>
             </w:r>
             <w:r>
               <w:rPr>
@@ -9462,6 +10058,7 @@
               <w:t>{{</w:t>
             </w:r>
             <w:proofErr w:type="spellStart"/>
+            <w:proofErr w:type="gramStart"/>
             <w:r>
               <w:rPr>
                 <w:rFonts w:cs="AL-Mohanad Bold"/>
@@ -9478,7 +10075,17 @@
                 <w:szCs w:val="24"/>
                 <w:rtl/>
               </w:rPr>
-              <w:t>.صفة3</w:t>
+              <w:t>.صفة</w:t>
+            </w:r>
+            <w:proofErr w:type="gramEnd"/>
+            <w:r>
+              <w:rPr>
+                <w:rFonts w:cs="AL-Mohanad Bold" w:hint="cs"/>
+                <w:sz w:val="24"/>
+                <w:szCs w:val="24"/>
+                <w:rtl/>
+              </w:rPr>
+              <w:t>3</w:t>
             </w:r>
             <w:r>
               <w:rPr>
@@ -9581,6 +10188,7 @@
               <w:t>{{</w:t>
             </w:r>
             <w:proofErr w:type="spellStart"/>
+            <w:proofErr w:type="gramStart"/>
             <w:r>
               <w:rPr>
                 <w:rFonts w:cs="AL-Mohanad Bold"/>
@@ -9597,7 +10205,17 @@
                 <w:szCs w:val="24"/>
                 <w:rtl/>
               </w:rPr>
-              <w:t>.مناقش6</w:t>
+              <w:t>.مناقش</w:t>
+            </w:r>
+            <w:proofErr w:type="gramEnd"/>
+            <w:r>
+              <w:rPr>
+                <w:rFonts w:cs="AL-Mohanad Bold" w:hint="cs"/>
+                <w:sz w:val="24"/>
+                <w:szCs w:val="24"/>
+                <w:rtl/>
+              </w:rPr>
+              <w:t>6</w:t>
             </w:r>
             <w:r>
               <w:rPr>
@@ -9634,6 +10252,7 @@
               <w:t>{{</w:t>
             </w:r>
             <w:proofErr w:type="spellStart"/>
+            <w:proofErr w:type="gramStart"/>
             <w:r>
               <w:rPr>
                 <w:rFonts w:cs="AL-Mohanad Bold"/>
@@ -9650,7 +10269,17 @@
                 <w:szCs w:val="24"/>
                 <w:rtl/>
               </w:rPr>
-              <w:t>.رتبة6</w:t>
+              <w:t>.رتبة</w:t>
+            </w:r>
+            <w:proofErr w:type="gramEnd"/>
+            <w:r>
+              <w:rPr>
+                <w:rFonts w:cs="AL-Mohanad Bold" w:hint="cs"/>
+                <w:sz w:val="24"/>
+                <w:szCs w:val="24"/>
+                <w:rtl/>
+              </w:rPr>
+              <w:t>6</w:t>
             </w:r>
             <w:r>
               <w:rPr>
@@ -9780,6 +10409,7 @@
               <w:t>{{</w:t>
             </w:r>
             <w:proofErr w:type="spellStart"/>
+            <w:proofErr w:type="gramStart"/>
             <w:r>
               <w:rPr>
                 <w:rFonts w:cs="AL-Mohanad Bold"/>
@@ -9796,7 +10426,17 @@
                 <w:szCs w:val="24"/>
                 <w:rtl/>
               </w:rPr>
-              <w:t>.صفة6</w:t>
+              <w:t>.صفة</w:t>
+            </w:r>
+            <w:proofErr w:type="gramEnd"/>
+            <w:r>
+              <w:rPr>
+                <w:rFonts w:cs="AL-Mohanad Bold" w:hint="cs"/>
+                <w:sz w:val="24"/>
+                <w:szCs w:val="24"/>
+                <w:rtl/>
+              </w:rPr>
+              <w:t>6</w:t>
             </w:r>
             <w:r>
               <w:rPr>
@@ -9866,6 +10506,7 @@
               <w:t>{{</w:t>
             </w:r>
             <w:proofErr w:type="spellStart"/>
+            <w:proofErr w:type="gramStart"/>
             <w:r>
               <w:rPr>
                 <w:rFonts w:cs="AL-Mohanad Bold"/>
@@ -9882,7 +10523,17 @@
                 <w:szCs w:val="24"/>
                 <w:rtl/>
               </w:rPr>
-              <w:t>.مناقش7</w:t>
+              <w:t>.مناقش</w:t>
+            </w:r>
+            <w:proofErr w:type="gramEnd"/>
+            <w:r>
+              <w:rPr>
+                <w:rFonts w:cs="AL-Mohanad Bold" w:hint="cs"/>
+                <w:sz w:val="24"/>
+                <w:szCs w:val="24"/>
+                <w:rtl/>
+              </w:rPr>
+              <w:t>7</w:t>
             </w:r>
             <w:r>
               <w:rPr>
@@ -9919,6 +10570,7 @@
               <w:t>{{</w:t>
             </w:r>
             <w:proofErr w:type="spellStart"/>
+            <w:proofErr w:type="gramStart"/>
             <w:r>
               <w:rPr>
                 <w:rFonts w:cs="AL-Mohanad Bold"/>
@@ -9935,7 +10587,17 @@
                 <w:szCs w:val="24"/>
                 <w:rtl/>
               </w:rPr>
-              <w:t>.رتبة7</w:t>
+              <w:t>.رتبة</w:t>
+            </w:r>
+            <w:proofErr w:type="gramEnd"/>
+            <w:r>
+              <w:rPr>
+                <w:rFonts w:cs="AL-Mohanad Bold" w:hint="cs"/>
+                <w:sz w:val="24"/>
+                <w:szCs w:val="24"/>
+                <w:rtl/>
+              </w:rPr>
+              <w:t>7</w:t>
             </w:r>
             <w:r>
               <w:rPr>
@@ -10065,6 +10727,7 @@
               <w:t>{{</w:t>
             </w:r>
             <w:proofErr w:type="spellStart"/>
+            <w:proofErr w:type="gramStart"/>
             <w:r>
               <w:rPr>
                 <w:rFonts w:cs="AL-Mohanad Bold"/>
@@ -10081,7 +10744,17 @@
                 <w:szCs w:val="24"/>
                 <w:rtl/>
               </w:rPr>
-              <w:t>.صفة7</w:t>
+              <w:t>.صفة</w:t>
+            </w:r>
+            <w:proofErr w:type="gramEnd"/>
+            <w:r>
+              <w:rPr>
+                <w:rFonts w:cs="AL-Mohanad Bold" w:hint="cs"/>
+                <w:sz w:val="24"/>
+                <w:szCs w:val="24"/>
+                <w:rtl/>
+              </w:rPr>
+              <w:t>7</w:t>
             </w:r>
             <w:r>
               <w:rPr>
@@ -10144,6 +10817,7 @@
         <w:t xml:space="preserve"> </w:t>
       </w:r>
       <w:proofErr w:type="spellStart"/>
+      <w:proofErr w:type="gramStart"/>
       <w:r>
         <w:rPr>
           <w:rFonts w:cs="AL-Mohanad Bold"/>
@@ -10168,7 +10842,17 @@
           <w:szCs w:val="16"/>
           <w:rtl/>
         </w:rPr>
-        <w:t xml:space="preserve"> %}</w:t>
+        <w:t xml:space="preserve"> %</w:t>
+      </w:r>
+      <w:proofErr w:type="gramEnd"/>
+      <w:r>
+        <w:rPr>
+          <w:rFonts w:cs="AL-Mohanad Bold"/>
+          <w:sz w:val="16"/>
+          <w:szCs w:val="16"/>
+          <w:rtl/>
+        </w:rPr>
+        <w:t>}</w:t>
       </w:r>
     </w:p>
     <w:p>
@@ -10235,6 +10919,7 @@
         </w:rPr>
         <w:t xml:space="preserve"> in </w:t>
       </w:r>
+      <w:proofErr w:type="gramStart"/>
       <w:r>
         <w:rPr>
           <w:rFonts w:cs="AL-Mohanad Bold"/>
@@ -10260,7 +10945,17 @@
           <w:szCs w:val="16"/>
           <w:rtl/>
         </w:rPr>
-        <w:t xml:space="preserve"> %}</w:t>
+        <w:t xml:space="preserve"> %</w:t>
+      </w:r>
+      <w:proofErr w:type="gramEnd"/>
+      <w:r>
+        <w:rPr>
+          <w:rFonts w:cs="AL-Mohanad Bold"/>
+          <w:sz w:val="16"/>
+          <w:szCs w:val="16"/>
+          <w:rtl/>
+        </w:rPr>
+        <w:t>}</w:t>
       </w:r>
     </w:p>
     <w:p>
@@ -10324,6 +11019,7 @@
         <w:t>{{</w:t>
       </w:r>
       <w:proofErr w:type="spellStart"/>
+      <w:proofErr w:type="gramStart"/>
       <w:r>
         <w:rPr>
           <w:rFonts w:cs="AL-Mohanad Bold"/>
@@ -10342,6 +11038,7 @@
         </w:rPr>
         <w:t>.الكلية</w:t>
       </w:r>
+      <w:proofErr w:type="gramEnd"/>
       <w:r>
         <w:rPr>
           <w:rFonts w:cs="AL-Mohanad Bold"/>
@@ -11213,6 +11910,7 @@
         <w:t>{{</w:t>
       </w:r>
       <w:proofErr w:type="spellStart"/>
+      <w:proofErr w:type="gramStart"/>
       <w:r>
         <w:rPr>
           <w:rFonts w:cs="AL-Mohanad Bold"/>
@@ -11231,6 +11929,7 @@
         </w:rPr>
         <w:t>.القسم</w:t>
       </w:r>
+      <w:proofErr w:type="gramEnd"/>
       <w:r>
         <w:rPr>
           <w:rFonts w:cs="AL-Mohanad Bold"/>
@@ -11398,6 +12097,7 @@
         <w:t>{{</w:t>
       </w:r>
       <w:proofErr w:type="spellStart"/>
+      <w:proofErr w:type="gramStart"/>
       <w:r>
         <w:rPr>
           <w:rFonts w:cs="AL-Mohanad Bold"/>
@@ -11416,6 +12116,7 @@
         </w:rPr>
         <w:t>.الكلية</w:t>
       </w:r>
+      <w:proofErr w:type="gramEnd"/>
       <w:r>
         <w:rPr>
           <w:rFonts w:cs="AL-Mohanad Bold"/>
@@ -11765,6 +12466,7 @@
         <w:t>{{</w:t>
       </w:r>
       <w:proofErr w:type="spellStart"/>
+      <w:proofErr w:type="gramStart"/>
       <w:r>
         <w:rPr>
           <w:rFonts w:cs="AL-Mohanad Bold"/>
@@ -11783,6 +12485,7 @@
         </w:rPr>
         <w:t>.القسم</w:t>
       </w:r>
+      <w:proofErr w:type="gramEnd"/>
       <w:r>
         <w:rPr>
           <w:rFonts w:cs="AL-Mohanad Bold"/>
@@ -12623,7 +13326,38 @@
               <w:szCs w:val="20"/>
               <w:rtl/>
             </w:rPr>
-            <w:t xml:space="preserve">في جلسته </w:t>
+            <w:t xml:space="preserve">في </w:t>
+          </w:r>
+          <w:r>
+            <w:rPr>
+              <w:rFonts w:hint="cs"/>
+              <w:b/>
+              <w:bCs/>
+              <w:sz w:val="20"/>
+              <w:szCs w:val="20"/>
+              <w:rtl/>
+            </w:rPr>
+            <w:t>{{</w:t>
+          </w:r>
+          <w:r>
+            <w:rPr>
+              <w:b/>
+              <w:bCs/>
+              <w:sz w:val="20"/>
+              <w:szCs w:val="20"/>
+            </w:rPr>
+            <w:t>con</w:t>
+          </w:r>
+          <w:r>
+            <w:rPr>
+              <w:rFonts w:hint="cs"/>
+              <w:b/>
+              <w:bCs/>
+              <w:sz w:val="20"/>
+              <w:szCs w:val="20"/>
+              <w:rtl/>
+            </w:rPr>
+            <w:t>}}</w:t>
           </w:r>
           <w:r>
             <w:rPr>
@@ -12635,7 +13369,7 @@
               <w:szCs w:val="20"/>
               <w:rtl/>
             </w:rPr>
-            <w:t xml:space="preserve">الثامنة عشر </w:t>
+            <w:t xml:space="preserve"> </w:t>
           </w:r>
           <w:r>
             <w:rPr>
@@ -12797,21 +13531,11 @@
             </w:rPr>
             <w:t xml:space="preserve"> </w:t>
           </w:r>
-          <w:r>
-            <w:fldChar w:fldCharType="begin"/>
-          </w:r>
-          <w:r>
-            <w:instrText>NUMPAGES  \* Arabic  \* MERGEFORMAT</w:instrText>
-          </w:r>
-          <w:r>
-            <w:fldChar w:fldCharType="separate"/>
-          </w:r>
-          <w:r>
-            <w:t>50</w:t>
-          </w:r>
-          <w:r>
-            <w:fldChar w:fldCharType="end"/>
-          </w:r>
+          <w:fldSimple w:instr="NUMPAGES  \* Arabic  \* MERGEFORMAT">
+            <w:r>
+              <w:t>50</w:t>
+            </w:r>
+          </w:fldSimple>
         </w:p>
       </w:tc>
     </w:tr>

</xml_diff>